<commit_message>
feedback replying the comments
</commit_message>
<xml_diff>
--- a/Comp4710_Paper_v4.docx
+++ b/Comp4710_Paper_v4.docx
@@ -8,6 +8,7 @@
         <w:spacing w:before="100" w:beforeAutospacing="1" w:after="100" w:afterAutospacing="1"/>
       </w:pPr>
       <w:commentRangeStart w:id="0"/>
+      <w:commentRangeStart w:id="1"/>
       <w:r>
         <w:t>Analyzing Long</w:t>
       </w:r>
@@ -31,6 +32,15 @@
           <w:noProof w:val="0"/>
         </w:rPr>
         <w:commentReference w:id="0"/>
+      </w:r>
+      <w:commentRangeEnd w:id="1"/>
+      <w:r>
+        <w:rPr>
+          <w:rStyle w:val="CommentReference"/>
+          <w:rFonts w:eastAsia="SimSun"/>
+          <w:noProof w:val="0"/>
+        </w:rPr>
+        <w:commentReference w:id="1"/>
       </w:r>
     </w:p>
     <w:p>
@@ -278,7 +288,7 @@
           <w:iCs/>
         </w:rPr>
       </w:pPr>
-      <w:commentRangeStart w:id="1"/>
+      <w:commentRangeStart w:id="2"/>
       <w:r>
         <w:rPr>
           <w:i/>
@@ -286,14 +296,14 @@
         </w:rPr>
         <w:t>Abstract</w:t>
       </w:r>
-      <w:commentRangeEnd w:id="1"/>
+      <w:commentRangeEnd w:id="2"/>
       <w:r>
         <w:rPr>
           <w:rStyle w:val="CommentReference"/>
           <w:b w:val="0"/>
           <w:bCs w:val="0"/>
         </w:rPr>
-        <w:commentReference w:id="1"/>
+        <w:commentReference w:id="2"/>
       </w:r>
       <w:r>
         <w:t>—</w:t>
@@ -440,15 +450,15 @@
           <w:highlight w:val="yellow"/>
         </w:rPr>
       </w:pPr>
-      <w:commentRangeStart w:id="2"/>
       <w:commentRangeStart w:id="3"/>
+      <w:commentRangeStart w:id="4"/>
       <w:r>
         <w:rPr>
           <w:highlight w:val="yellow"/>
         </w:rPr>
         <w:t xml:space="preserve">Introduction </w:t>
       </w:r>
-      <w:commentRangeEnd w:id="2"/>
+      <w:commentRangeEnd w:id="3"/>
       <w:r>
         <w:rPr>
           <w:rStyle w:val="CommentReference"/>
@@ -456,9 +466,9 @@
           <w:noProof w:val="0"/>
           <w:highlight w:val="yellow"/>
         </w:rPr>
-        <w:commentReference w:id="2"/>
-      </w:r>
-      <w:commentRangeEnd w:id="3"/>
+        <w:commentReference w:id="3"/>
+      </w:r>
+      <w:commentRangeEnd w:id="4"/>
       <w:r>
         <w:rPr>
           <w:rStyle w:val="CommentReference"/>
@@ -466,7 +476,7 @@
           <w:noProof w:val="0"/>
           <w:highlight w:val="yellow"/>
         </w:rPr>
-        <w:commentReference w:id="3"/>
+        <w:commentReference w:id="4"/>
       </w:r>
     </w:p>
     <w:p>
@@ -515,15 +525,7 @@
         <w:t xml:space="preserve">, has not yet been reached. </w:t>
       </w:r>
       <w:r>
-        <w:t xml:space="preserve">The National Institute for Health and Care Excellence defines Long Covid as “signs and symptoms that develop during or after an infection consistent with COVID-19, continue for more than 12 weeks and are not explained by an alternative diagnosis” [4]. They continue by saying Long Covid “usually </w:t>
-      </w:r>
-      <w:proofErr w:type="gramStart"/>
-      <w:r>
-        <w:t>presents with</w:t>
-      </w:r>
-      <w:proofErr w:type="gramEnd"/>
-      <w:r>
-        <w:t xml:space="preserve"> clusters of symptoms, often overlapping, which can fluctuate and change over time and affect any system in the body” (4). </w:t>
+        <w:t xml:space="preserve">The National Institute for Health and Care Excellence defines Long Covid as “signs and symptoms that develop during or after an infection consistent with COVID-19, continue for more than 12 weeks and are not explained by an alternative diagnosis” [4]. They continue by saying Long Covid “usually presents with clusters of symptoms, often overlapping, which can fluctuate and change over time and affect any system in the body” (4). </w:t>
       </w:r>
       <w:r>
         <w:t>According to the World Health Organization, a potential definition of Long Covid could be new or ongoing symptoms occurring after the initial four-week infection period</w:t>
@@ -823,21 +825,21 @@
           <w:highlight w:val="yellow"/>
         </w:rPr>
       </w:pPr>
-      <w:commentRangeStart w:id="4"/>
+      <w:commentRangeStart w:id="5"/>
       <w:r>
         <w:rPr>
           <w:highlight w:val="yellow"/>
         </w:rPr>
         <w:t>Background</w:t>
       </w:r>
-      <w:commentRangeEnd w:id="4"/>
+      <w:commentRangeEnd w:id="5"/>
       <w:r>
         <w:rPr>
           <w:rStyle w:val="CommentReference"/>
           <w:smallCaps w:val="0"/>
           <w:noProof w:val="0"/>
         </w:rPr>
-        <w:commentReference w:id="4"/>
+        <w:commentReference w:id="5"/>
       </w:r>
       <w:r>
         <w:rPr>
@@ -845,14 +847,14 @@
         </w:rPr>
         <w:t xml:space="preserve"> and </w:t>
       </w:r>
-      <w:commentRangeStart w:id="5"/>
+      <w:commentRangeStart w:id="6"/>
       <w:r>
         <w:rPr>
           <w:highlight w:val="yellow"/>
         </w:rPr>
         <w:t xml:space="preserve">Related </w:t>
       </w:r>
-      <w:commentRangeEnd w:id="5"/>
+      <w:commentRangeEnd w:id="6"/>
       <w:r>
         <w:rPr>
           <w:rStyle w:val="CommentReference"/>
@@ -860,7 +862,7 @@
           <w:noProof w:val="0"/>
           <w:highlight w:val="yellow"/>
         </w:rPr>
-        <w:commentReference w:id="5"/>
+        <w:commentReference w:id="6"/>
       </w:r>
       <w:r>
         <w:rPr>
@@ -953,11 +955,11 @@
       <w:pPr>
         <w:pStyle w:val="Heading2"/>
       </w:pPr>
-      <w:commentRangeStart w:id="6"/>
+      <w:commentRangeStart w:id="7"/>
       <w:r>
         <w:t xml:space="preserve">Association Rule Mining </w:t>
       </w:r>
-      <w:commentRangeEnd w:id="6"/>
+      <w:commentRangeEnd w:id="7"/>
       <w:r>
         <w:rPr>
           <w:rStyle w:val="CommentReference"/>
@@ -965,7 +967,7 @@
           <w:iCs w:val="0"/>
           <w:noProof w:val="0"/>
         </w:rPr>
-        <w:commentReference w:id="6"/>
+        <w:commentReference w:id="7"/>
       </w:r>
     </w:p>
     <w:p>
@@ -990,7 +992,6 @@
           <w:id w:val="-1917695332"/>
           <w:citation/>
         </w:sdtPr>
-        <w:sdtEndPr/>
         <w:sdtContent>
           <w:r>
             <w:fldChar w:fldCharType="begin"/>
@@ -1246,7 +1247,15 @@
         </w:sdtContent>
       </w:sdt>
       <w:r>
-        <w:t xml:space="preserve">: for the Apriori function and </w:t>
+        <w:t xml:space="preserve">: for the </w:t>
+      </w:r>
+      <w:proofErr w:type="spellStart"/>
+      <w:r>
+        <w:t>Apriori</w:t>
+      </w:r>
+      <w:proofErr w:type="spellEnd"/>
+      <w:r>
+        <w:t xml:space="preserve"> function and </w:t>
       </w:r>
       <w:proofErr w:type="spellStart"/>
       <w:r>
@@ -1452,11 +1461,9 @@
       <w:r>
         <w:t>the categorical birth gender data becomes [[1,0], [</w:t>
       </w:r>
-      <w:proofErr w:type="gramStart"/>
       <w:r>
         <w:t>0,1]]</w:t>
       </w:r>
-      <w:proofErr w:type="gramEnd"/>
       <w:r>
         <w:t>, where 1 indicates the presence of a feature and 0 indicates the absence of a feature.</w:t>
       </w:r>
@@ -1875,7 +1882,6 @@
           <w:id w:val="-1607573194"/>
           <w:citation/>
         </w:sdtPr>
-        <w:sdtEndPr/>
         <w:sdtContent>
           <w:r>
             <w:fldChar w:fldCharType="begin"/>
@@ -1982,7 +1988,15 @@
         <w:t xml:space="preserve"> </w:t>
       </w:r>
       <w:r>
-        <w:t xml:space="preserve">Using the Apriori function from </w:t>
+        <w:t xml:space="preserve">Using the </w:t>
+      </w:r>
+      <w:proofErr w:type="spellStart"/>
+      <w:r>
+        <w:t>Apriori</w:t>
+      </w:r>
+      <w:proofErr w:type="spellEnd"/>
+      <w:r>
+        <w:t xml:space="preserve"> function from </w:t>
       </w:r>
       <w:proofErr w:type="spellStart"/>
       <w:r>
@@ -2200,7 +2214,6 @@
           <w:id w:val="-1362363048"/>
           <w:citation/>
         </w:sdtPr>
-        <w:sdtEndPr/>
         <w:sdtContent>
           <w:r>
             <w:fldChar w:fldCharType="begin"/>
@@ -2351,7 +2364,6 @@
           <w:id w:val="-985400409"/>
           <w:citation/>
         </w:sdtPr>
-        <w:sdtEndPr/>
         <w:sdtContent>
           <w:r>
             <w:fldChar w:fldCharType="begin"/>
@@ -2587,7 +2599,6 @@
           <w:id w:val="-1867043502"/>
           <w:citation/>
         </w:sdtPr>
-        <w:sdtEndPr/>
         <w:sdtContent>
           <w:r>
             <w:fldChar w:fldCharType="begin"/>
@@ -3030,8 +3041,8 @@
       <w:r>
         <w:t xml:space="preserve"> </w:t>
       </w:r>
-      <w:commentRangeStart w:id="7"/>
       <w:commentRangeStart w:id="8"/>
+      <w:commentRangeStart w:id="9"/>
       <w:r>
         <w:t xml:space="preserve">Using </w:t>
       </w:r>
@@ -3044,19 +3055,19 @@
       <w:r>
         <w:t xml:space="preserve"> </w:t>
       </w:r>
-      <w:commentRangeEnd w:id="7"/>
+      <w:commentRangeEnd w:id="8"/>
       <w:r>
         <w:rPr>
           <w:rStyle w:val="CommentReference"/>
         </w:rPr>
-        <w:commentReference w:id="7"/>
-      </w:r>
-      <w:commentRangeEnd w:id="8"/>
+        <w:commentReference w:id="8"/>
+      </w:r>
+      <w:commentRangeEnd w:id="9"/>
       <w:r>
         <w:rPr>
           <w:rStyle w:val="CommentReference"/>
         </w:rPr>
-        <w:commentReference w:id="8"/>
+        <w:commentReference w:id="9"/>
       </w:r>
       <w:r>
         <w:t xml:space="preserve">of </w:t>
@@ -3425,7 +3436,6 @@
           <w:id w:val="-1466658838"/>
           <w:citation/>
         </w:sdtPr>
-        <w:sdtEndPr/>
         <w:sdtContent>
           <w:r>
             <w:rPr>
@@ -3490,19 +3500,27 @@
         </w:rPr>
         <w:t xml:space="preserve"> evaluated it using </w:t>
       </w:r>
-      <w:commentRangeStart w:id="9"/>
+      <w:commentRangeStart w:id="10"/>
+      <w:commentRangeStart w:id="11"/>
       <w:r>
         <w:rPr>
           <w:lang w:val="en-CA"/>
         </w:rPr>
         <w:t>AUC</w:t>
       </w:r>
-      <w:commentRangeEnd w:id="9"/>
+      <w:commentRangeEnd w:id="10"/>
       <w:r>
         <w:rPr>
           <w:rStyle w:val="CommentReference"/>
         </w:rPr>
-        <w:commentReference w:id="9"/>
+        <w:commentReference w:id="10"/>
+      </w:r>
+      <w:commentRangeEnd w:id="11"/>
+      <w:r>
+        <w:rPr>
+          <w:rStyle w:val="CommentReference"/>
+        </w:rPr>
+        <w:commentReference w:id="11"/>
       </w:r>
       <w:r>
         <w:rPr>
@@ -4160,7 +4178,7 @@
                                     </pic:cNvPicPr>
                                   </pic:nvPicPr>
                                   <pic:blipFill>
-                                    <a:blip r:embed="rId14">
+                                    <a:blip r:embed="rId15">
                                       <a:extLst>
                                         <a:ext uri="{28A0092B-C50C-407E-A947-70E740481C1C}">
                                           <a14:useLocalDpi xmlns:a14="http://schemas.microsoft.com/office/drawing/2010/main" val="0"/>
@@ -4265,7 +4283,7 @@
                                           </pic:cNvPicPr>
                                         </pic:nvPicPr>
                                         <pic:blipFill>
-                                          <a:blip r:embed="rId15">
+                                          <a:blip r:embed="rId16">
                                             <a:extLst>
                                               <a:ext uri="{28A0092B-C50C-407E-A947-70E740481C1C}">
                                                 <a14:useLocalDpi xmlns:a14="http://schemas.microsoft.com/office/drawing/2010/main" val="0"/>
@@ -4336,7 +4354,7 @@
                                     </pic:cNvPicPr>
                                   </pic:nvPicPr>
                                   <pic:blipFill>
-                                    <a:blip r:embed="rId15">
+                                    <a:blip r:embed="rId17">
                                       <a:extLst>
                                         <a:ext uri="{28A0092B-C50C-407E-A947-70E740481C1C}">
                                           <a14:useLocalDpi xmlns:a14="http://schemas.microsoft.com/office/drawing/2010/main" val="0"/>
@@ -4648,7 +4666,7 @@
                                           </pic:cNvPicPr>
                                         </pic:nvPicPr>
                                         <pic:blipFill>
-                                          <a:blip r:embed="rId16">
+                                          <a:blip r:embed="rId18">
                                             <a:extLst>
                                               <a:ext uri="{28A0092B-C50C-407E-A947-70E740481C1C}">
                                                 <a14:useLocalDpi xmlns:a14="http://schemas.microsoft.com/office/drawing/2010/main" val="0"/>
@@ -4719,7 +4737,7 @@
                                     </pic:cNvPicPr>
                                   </pic:nvPicPr>
                                   <pic:blipFill>
-                                    <a:blip r:embed="rId16">
+                                    <a:blip r:embed="rId19">
                                       <a:extLst>
                                         <a:ext uri="{28A0092B-C50C-407E-A947-70E740481C1C}">
                                           <a14:useLocalDpi xmlns:a14="http://schemas.microsoft.com/office/drawing/2010/main" val="0"/>
@@ -4824,7 +4842,7 @@
                                           </pic:cNvPicPr>
                                         </pic:nvPicPr>
                                         <pic:blipFill>
-                                          <a:blip r:embed="rId17">
+                                          <a:blip r:embed="rId20">
                                             <a:extLst>
                                               <a:ext uri="{28A0092B-C50C-407E-A947-70E740481C1C}">
                                                 <a14:useLocalDpi xmlns:a14="http://schemas.microsoft.com/office/drawing/2010/main" val="0"/>
@@ -4895,7 +4913,7 @@
                                     </pic:cNvPicPr>
                                   </pic:nvPicPr>
                                   <pic:blipFill>
-                                    <a:blip r:embed="rId17">
+                                    <a:blip r:embed="rId21">
                                       <a:extLst>
                                         <a:ext uri="{28A0092B-C50C-407E-A947-70E740481C1C}">
                                           <a14:useLocalDpi xmlns:a14="http://schemas.microsoft.com/office/drawing/2010/main" val="0"/>
@@ -5145,7 +5163,7 @@
                                           </pic:cNvPicPr>
                                         </pic:nvPicPr>
                                         <pic:blipFill>
-                                          <a:blip r:embed="rId18">
+                                          <a:blip r:embed="rId22">
                                             <a:extLst>
                                               <a:ext uri="{28A0092B-C50C-407E-A947-70E740481C1C}">
                                                 <a14:useLocalDpi xmlns:a14="http://schemas.microsoft.com/office/drawing/2010/main" val="0"/>
@@ -5216,7 +5234,7 @@
                                     </pic:cNvPicPr>
                                   </pic:nvPicPr>
                                   <pic:blipFill>
-                                    <a:blip r:embed="rId18">
+                                    <a:blip r:embed="rId23">
                                       <a:extLst>
                                         <a:ext uri="{28A0092B-C50C-407E-A947-70E740481C1C}">
                                           <a14:useLocalDpi xmlns:a14="http://schemas.microsoft.com/office/drawing/2010/main" val="0"/>
@@ -5321,7 +5339,7 @@
                                           </pic:cNvPicPr>
                                         </pic:nvPicPr>
                                         <pic:blipFill>
-                                          <a:blip r:embed="rId19">
+                                          <a:blip r:embed="rId24">
                                             <a:extLst>
                                               <a:ext uri="{28A0092B-C50C-407E-A947-70E740481C1C}">
                                                 <a14:useLocalDpi xmlns:a14="http://schemas.microsoft.com/office/drawing/2010/main" val="0"/>
@@ -5392,7 +5410,7 @@
                                     </pic:cNvPicPr>
                                   </pic:nvPicPr>
                                   <pic:blipFill>
-                                    <a:blip r:embed="rId19">
+                                    <a:blip r:embed="rId25">
                                       <a:extLst>
                                         <a:ext uri="{28A0092B-C50C-407E-A947-70E740481C1C}">
                                           <a14:useLocalDpi xmlns:a14="http://schemas.microsoft.com/office/drawing/2010/main" val="0"/>
@@ -5686,7 +5704,7 @@
                                           </pic:cNvPicPr>
                                         </pic:nvPicPr>
                                         <pic:blipFill>
-                                          <a:blip r:embed="rId20">
+                                          <a:blip r:embed="rId26">
                                             <a:extLst>
                                               <a:ext uri="{28A0092B-C50C-407E-A947-70E740481C1C}">
                                                 <a14:useLocalDpi xmlns:a14="http://schemas.microsoft.com/office/drawing/2010/main" val="0"/>
@@ -5757,7 +5775,7 @@
                                     </pic:cNvPicPr>
                                   </pic:nvPicPr>
                                   <pic:blipFill>
-                                    <a:blip r:embed="rId20">
+                                    <a:blip r:embed="rId27">
                                       <a:extLst>
                                         <a:ext uri="{28A0092B-C50C-407E-A947-70E740481C1C}">
                                           <a14:useLocalDpi xmlns:a14="http://schemas.microsoft.com/office/drawing/2010/main" val="0"/>
@@ -5862,7 +5880,7 @@
                                           </pic:cNvPicPr>
                                         </pic:nvPicPr>
                                         <pic:blipFill>
-                                          <a:blip r:embed="rId21">
+                                          <a:blip r:embed="rId28">
                                             <a:extLst>
                                               <a:ext uri="{28A0092B-C50C-407E-A947-70E740481C1C}">
                                                 <a14:useLocalDpi xmlns:a14="http://schemas.microsoft.com/office/drawing/2010/main" val="0"/>
@@ -5933,7 +5951,7 @@
                                     </pic:cNvPicPr>
                                   </pic:nvPicPr>
                                   <pic:blipFill>
-                                    <a:blip r:embed="rId21">
+                                    <a:blip r:embed="rId29">
                                       <a:extLst>
                                         <a:ext uri="{28A0092B-C50C-407E-A947-70E740481C1C}">
                                           <a14:useLocalDpi xmlns:a14="http://schemas.microsoft.com/office/drawing/2010/main" val="0"/>
@@ -6240,7 +6258,7 @@
                                           </pic:cNvPicPr>
                                         </pic:nvPicPr>
                                         <pic:blipFill>
-                                          <a:blip r:embed="rId22">
+                                          <a:blip r:embed="rId30">
                                             <a:extLst>
                                               <a:ext uri="{28A0092B-C50C-407E-A947-70E740481C1C}">
                                                 <a14:useLocalDpi xmlns:a14="http://schemas.microsoft.com/office/drawing/2010/main" val="0"/>
@@ -6311,7 +6329,7 @@
                                     </pic:cNvPicPr>
                                   </pic:nvPicPr>
                                   <pic:blipFill>
-                                    <a:blip r:embed="rId22">
+                                    <a:blip r:embed="rId31">
                                       <a:extLst>
                                         <a:ext uri="{28A0092B-C50C-407E-A947-70E740481C1C}">
                                           <a14:useLocalDpi xmlns:a14="http://schemas.microsoft.com/office/drawing/2010/main" val="0"/>
@@ -6416,7 +6434,7 @@
                                           </pic:cNvPicPr>
                                         </pic:nvPicPr>
                                         <pic:blipFill>
-                                          <a:blip r:embed="rId23">
+                                          <a:blip r:embed="rId32">
                                             <a:extLst>
                                               <a:ext uri="{28A0092B-C50C-407E-A947-70E740481C1C}">
                                                 <a14:useLocalDpi xmlns:a14="http://schemas.microsoft.com/office/drawing/2010/main" val="0"/>
@@ -6487,7 +6505,7 @@
                                     </pic:cNvPicPr>
                                   </pic:nvPicPr>
                                   <pic:blipFill>
-                                    <a:blip r:embed="rId23">
+                                    <a:blip r:embed="rId33">
                                       <a:extLst>
                                         <a:ext uri="{28A0092B-C50C-407E-A947-70E740481C1C}">
                                           <a14:useLocalDpi xmlns:a14="http://schemas.microsoft.com/office/drawing/2010/main" val="0"/>
@@ -6682,7 +6700,7 @@
                                           </pic:cNvPicPr>
                                         </pic:nvPicPr>
                                         <pic:blipFill>
-                                          <a:blip r:embed="rId24">
+                                          <a:blip r:embed="rId34">
                                             <a:extLst>
                                               <a:ext uri="{28A0092B-C50C-407E-A947-70E740481C1C}">
                                                 <a14:useLocalDpi xmlns:a14="http://schemas.microsoft.com/office/drawing/2010/main" val="0"/>
@@ -6753,7 +6771,7 @@
                                     </pic:cNvPicPr>
                                   </pic:nvPicPr>
                                   <pic:blipFill>
-                                    <a:blip r:embed="rId24">
+                                    <a:blip r:embed="rId35">
                                       <a:extLst>
                                         <a:ext uri="{28A0092B-C50C-407E-A947-70E740481C1C}">
                                           <a14:useLocalDpi xmlns:a14="http://schemas.microsoft.com/office/drawing/2010/main" val="0"/>
@@ -6858,7 +6876,7 @@
                                           </pic:cNvPicPr>
                                         </pic:nvPicPr>
                                         <pic:blipFill>
-                                          <a:blip r:embed="rId25">
+                                          <a:blip r:embed="rId36">
                                             <a:extLst>
                                               <a:ext uri="{28A0092B-C50C-407E-A947-70E740481C1C}">
                                                 <a14:useLocalDpi xmlns:a14="http://schemas.microsoft.com/office/drawing/2010/main" val="0"/>
@@ -6929,7 +6947,7 @@
                                     </pic:cNvPicPr>
                                   </pic:nvPicPr>
                                   <pic:blipFill>
-                                    <a:blip r:embed="rId25">
+                                    <a:blip r:embed="rId37">
                                       <a:extLst>
                                         <a:ext uri="{28A0092B-C50C-407E-A947-70E740481C1C}">
                                           <a14:useLocalDpi xmlns:a14="http://schemas.microsoft.com/office/drawing/2010/main" val="0"/>
@@ -7120,7 +7138,7 @@
                                           </pic:cNvPicPr>
                                         </pic:nvPicPr>
                                         <pic:blipFill>
-                                          <a:blip r:embed="rId26">
+                                          <a:blip r:embed="rId38">
                                             <a:extLst>
                                               <a:ext uri="{28A0092B-C50C-407E-A947-70E740481C1C}">
                                                 <a14:useLocalDpi xmlns:a14="http://schemas.microsoft.com/office/drawing/2010/main" val="0"/>
@@ -7191,7 +7209,7 @@
                                     </pic:cNvPicPr>
                                   </pic:nvPicPr>
                                   <pic:blipFill>
-                                    <a:blip r:embed="rId26">
+                                    <a:blip r:embed="rId39">
                                       <a:extLst>
                                         <a:ext uri="{28A0092B-C50C-407E-A947-70E740481C1C}">
                                           <a14:useLocalDpi xmlns:a14="http://schemas.microsoft.com/office/drawing/2010/main" val="0"/>
@@ -7324,7 +7342,7 @@
                                           </pic:cNvPicPr>
                                         </pic:nvPicPr>
                                         <pic:blipFill>
-                                          <a:blip r:embed="rId27">
+                                          <a:blip r:embed="rId40">
                                             <a:extLst>
                                               <a:ext uri="{28A0092B-C50C-407E-A947-70E740481C1C}">
                                                 <a14:useLocalDpi xmlns:a14="http://schemas.microsoft.com/office/drawing/2010/main" val="0"/>
@@ -7395,7 +7413,7 @@
                                     </pic:cNvPicPr>
                                   </pic:nvPicPr>
                                   <pic:blipFill>
-                                    <a:blip r:embed="rId27">
+                                    <a:blip r:embed="rId41">
                                       <a:extLst>
                                         <a:ext uri="{28A0092B-C50C-407E-A947-70E740481C1C}">
                                           <a14:useLocalDpi xmlns:a14="http://schemas.microsoft.com/office/drawing/2010/main" val="0"/>
@@ -7460,7 +7478,7 @@
       <w:r>
         <w:t xml:space="preserve">As shown in fig. 14, we found over 800 rules </w:t>
       </w:r>
-      <w:commentRangeStart w:id="10"/>
+      <w:commentRangeStart w:id="12"/>
       <w:r>
         <w:t>with ‘</w:t>
       </w:r>
@@ -7477,12 +7495,12 @@
       <w:r>
         <w:t xml:space="preserve"> with t</w:t>
       </w:r>
-      <w:commentRangeEnd w:id="10"/>
+      <w:commentRangeEnd w:id="12"/>
       <w:r>
         <w:rPr>
           <w:rStyle w:val="CommentReference"/>
         </w:rPr>
-        <w:commentReference w:id="10"/>
+        <w:commentReference w:id="12"/>
       </w:r>
       <w:proofErr w:type="gramStart"/>
       <w:r>
@@ -7735,7 +7753,7 @@
       <w:r>
         <w:t xml:space="preserve">antibody medication are more likely to develop Long Covid-19. </w:t>
       </w:r>
-      <w:commentRangeStart w:id="11"/>
+      <w:commentRangeStart w:id="13"/>
       <w:r>
         <w:t xml:space="preserve">This </w:t>
       </w:r>
@@ -7745,12 +7763,12 @@
       <w:r>
         <w:t>ist for the required amount of time to receive a Long Covid-19 diagnosis.</w:t>
       </w:r>
-      <w:commentRangeEnd w:id="11"/>
+      <w:commentRangeEnd w:id="13"/>
       <w:r>
         <w:rPr>
           <w:rStyle w:val="CommentReference"/>
         </w:rPr>
-        <w:commentReference w:id="11"/>
+        <w:commentReference w:id="13"/>
       </w:r>
     </w:p>
     <w:p>
@@ -7939,7 +7957,7 @@
                                           </pic:cNvPicPr>
                                         </pic:nvPicPr>
                                         <pic:blipFill>
-                                          <a:blip r:embed="rId28" cstate="print">
+                                          <a:blip r:embed="rId42" cstate="print">
                                             <a:extLst>
                                               <a:ext uri="{28A0092B-C50C-407E-A947-70E740481C1C}">
                                                 <a14:useLocalDpi xmlns:a14="http://schemas.microsoft.com/office/drawing/2010/main" val="0"/>
@@ -8013,7 +8031,7 @@
                                     </pic:cNvPicPr>
                                   </pic:nvPicPr>
                                   <pic:blipFill>
-                                    <a:blip r:embed="rId28" cstate="print">
+                                    <a:blip r:embed="rId43" cstate="print">
                                       <a:extLst>
                                         <a:ext uri="{28A0092B-C50C-407E-A947-70E740481C1C}">
                                           <a14:useLocalDpi xmlns:a14="http://schemas.microsoft.com/office/drawing/2010/main" val="0"/>
@@ -8121,7 +8139,7 @@
                                           </pic:cNvPicPr>
                                         </pic:nvPicPr>
                                         <pic:blipFill>
-                                          <a:blip r:embed="rId29" cstate="print">
+                                          <a:blip r:embed="rId44" cstate="print">
                                             <a:extLst>
                                               <a:ext uri="{28A0092B-C50C-407E-A947-70E740481C1C}">
                                                 <a14:useLocalDpi xmlns:a14="http://schemas.microsoft.com/office/drawing/2010/main" val="0"/>
@@ -8192,7 +8210,7 @@
                                     </pic:cNvPicPr>
                                   </pic:nvPicPr>
                                   <pic:blipFill>
-                                    <a:blip r:embed="rId29" cstate="print">
+                                    <a:blip r:embed="rId45" cstate="print">
                                       <a:extLst>
                                         <a:ext uri="{28A0092B-C50C-407E-A947-70E740481C1C}">
                                           <a14:useLocalDpi xmlns:a14="http://schemas.microsoft.com/office/drawing/2010/main" val="0"/>
@@ -8637,7 +8655,7 @@
                                           </pic:cNvPicPr>
                                         </pic:nvPicPr>
                                         <pic:blipFill>
-                                          <a:blip r:embed="rId30">
+                                          <a:blip r:embed="rId46">
                                             <a:extLst>
                                               <a:ext uri="{28A0092B-C50C-407E-A947-70E740481C1C}">
                                                 <a14:useLocalDpi xmlns:a14="http://schemas.microsoft.com/office/drawing/2010/main" val="0"/>
@@ -8708,7 +8726,7 @@
                                     </pic:cNvPicPr>
                                   </pic:nvPicPr>
                                   <pic:blipFill>
-                                    <a:blip r:embed="rId30">
+                                    <a:blip r:embed="rId47">
                                       <a:extLst>
                                         <a:ext uri="{28A0092B-C50C-407E-A947-70E740481C1C}">
                                           <a14:useLocalDpi xmlns:a14="http://schemas.microsoft.com/office/drawing/2010/main" val="0"/>
@@ -8813,7 +8831,7 @@
                                           </pic:cNvPicPr>
                                         </pic:nvPicPr>
                                         <pic:blipFill>
-                                          <a:blip r:embed="rId31">
+                                          <a:blip r:embed="rId48">
                                             <a:extLst>
                                               <a:ext uri="{28A0092B-C50C-407E-A947-70E740481C1C}">
                                                 <a14:useLocalDpi xmlns:a14="http://schemas.microsoft.com/office/drawing/2010/main" val="0"/>
@@ -8884,7 +8902,7 @@
                                     </pic:cNvPicPr>
                                   </pic:nvPicPr>
                                   <pic:blipFill>
-                                    <a:blip r:embed="rId31">
+                                    <a:blip r:embed="rId49">
                                       <a:extLst>
                                         <a:ext uri="{28A0092B-C50C-407E-A947-70E740481C1C}">
                                           <a14:useLocalDpi xmlns:a14="http://schemas.microsoft.com/office/drawing/2010/main" val="0"/>
@@ -9324,7 +9342,7 @@
                                           </pic:cNvPicPr>
                                         </pic:nvPicPr>
                                         <pic:blipFill>
-                                          <a:blip r:embed="rId32">
+                                          <a:blip r:embed="rId50">
                                             <a:extLst>
                                               <a:ext uri="{28A0092B-C50C-407E-A947-70E740481C1C}">
                                                 <a14:useLocalDpi xmlns:a14="http://schemas.microsoft.com/office/drawing/2010/main" val="0"/>
@@ -9395,7 +9413,7 @@
                                     </pic:cNvPicPr>
                                   </pic:nvPicPr>
                                   <pic:blipFill>
-                                    <a:blip r:embed="rId32">
+                                    <a:blip r:embed="rId51">
                                       <a:extLst>
                                         <a:ext uri="{28A0092B-C50C-407E-A947-70E740481C1C}">
                                           <a14:useLocalDpi xmlns:a14="http://schemas.microsoft.com/office/drawing/2010/main" val="0"/>
@@ -9500,7 +9518,7 @@
                                           </pic:cNvPicPr>
                                         </pic:nvPicPr>
                                         <pic:blipFill>
-                                          <a:blip r:embed="rId33">
+                                          <a:blip r:embed="rId52">
                                             <a:extLst>
                                               <a:ext uri="{28A0092B-C50C-407E-A947-70E740481C1C}">
                                                 <a14:useLocalDpi xmlns:a14="http://schemas.microsoft.com/office/drawing/2010/main" val="0"/>
@@ -9571,7 +9589,7 @@
                                     </pic:cNvPicPr>
                                   </pic:nvPicPr>
                                   <pic:blipFill>
-                                    <a:blip r:embed="rId33">
+                                    <a:blip r:embed="rId53">
                                       <a:extLst>
                                         <a:ext uri="{28A0092B-C50C-407E-A947-70E740481C1C}">
                                           <a14:useLocalDpi xmlns:a14="http://schemas.microsoft.com/office/drawing/2010/main" val="0"/>
@@ -9915,7 +9933,7 @@
                                           </pic:cNvPicPr>
                                         </pic:nvPicPr>
                                         <pic:blipFill>
-                                          <a:blip r:embed="rId34">
+                                          <a:blip r:embed="rId54">
                                             <a:extLst>
                                               <a:ext uri="{28A0092B-C50C-407E-A947-70E740481C1C}">
                                                 <a14:useLocalDpi xmlns:a14="http://schemas.microsoft.com/office/drawing/2010/main" val="0"/>
@@ -9986,7 +10004,7 @@
                                     </pic:cNvPicPr>
                                   </pic:nvPicPr>
                                   <pic:blipFill>
-                                    <a:blip r:embed="rId34">
+                                    <a:blip r:embed="rId55">
                                       <a:extLst>
                                         <a:ext uri="{28A0092B-C50C-407E-A947-70E740481C1C}">
                                           <a14:useLocalDpi xmlns:a14="http://schemas.microsoft.com/office/drawing/2010/main" val="0"/>
@@ -10091,7 +10109,7 @@
                                           </pic:cNvPicPr>
                                         </pic:nvPicPr>
                                         <pic:blipFill>
-                                          <a:blip r:embed="rId35">
+                                          <a:blip r:embed="rId56">
                                             <a:extLst>
                                               <a:ext uri="{28A0092B-C50C-407E-A947-70E740481C1C}">
                                                 <a14:useLocalDpi xmlns:a14="http://schemas.microsoft.com/office/drawing/2010/main" val="0"/>
@@ -10162,7 +10180,7 @@
                                     </pic:cNvPicPr>
                                   </pic:nvPicPr>
                                   <pic:blipFill>
-                                    <a:blip r:embed="rId35">
+                                    <a:blip r:embed="rId57">
                                       <a:extLst>
                                         <a:ext uri="{28A0092B-C50C-407E-A947-70E740481C1C}">
                                           <a14:useLocalDpi xmlns:a14="http://schemas.microsoft.com/office/drawing/2010/main" val="0"/>
@@ -10524,7 +10542,7 @@
                                           </pic:cNvPicPr>
                                         </pic:nvPicPr>
                                         <pic:blipFill>
-                                          <a:blip r:embed="rId36">
+                                          <a:blip r:embed="rId58">
                                             <a:extLst>
                                               <a:ext uri="{28A0092B-C50C-407E-A947-70E740481C1C}">
                                                 <a14:useLocalDpi xmlns:a14="http://schemas.microsoft.com/office/drawing/2010/main" val="0"/>
@@ -10595,7 +10613,7 @@
                                     </pic:cNvPicPr>
                                   </pic:nvPicPr>
                                   <pic:blipFill>
-                                    <a:blip r:embed="rId36">
+                                    <a:blip r:embed="rId59">
                                       <a:extLst>
                                         <a:ext uri="{28A0092B-C50C-407E-A947-70E740481C1C}">
                                           <a14:useLocalDpi xmlns:a14="http://schemas.microsoft.com/office/drawing/2010/main" val="0"/>
@@ -10700,7 +10718,7 @@
                                           </pic:cNvPicPr>
                                         </pic:nvPicPr>
                                         <pic:blipFill>
-                                          <a:blip r:embed="rId37">
+                                          <a:blip r:embed="rId60">
                                             <a:extLst>
                                               <a:ext uri="{28A0092B-C50C-407E-A947-70E740481C1C}">
                                                 <a14:useLocalDpi xmlns:a14="http://schemas.microsoft.com/office/drawing/2010/main" val="0"/>
@@ -10771,7 +10789,7 @@
                                     </pic:cNvPicPr>
                                   </pic:nvPicPr>
                                   <pic:blipFill>
-                                    <a:blip r:embed="rId37">
+                                    <a:blip r:embed="rId61">
                                       <a:extLst>
                                         <a:ext uri="{28A0092B-C50C-407E-A947-70E740481C1C}">
                                           <a14:useLocalDpi xmlns:a14="http://schemas.microsoft.com/office/drawing/2010/main" val="0"/>
@@ -11090,7 +11108,7 @@
                                           </pic:cNvPicPr>
                                         </pic:nvPicPr>
                                         <pic:blipFill>
-                                          <a:blip r:embed="rId38">
+                                          <a:blip r:embed="rId62">
                                             <a:extLst>
                                               <a:ext uri="{28A0092B-C50C-407E-A947-70E740481C1C}">
                                                 <a14:useLocalDpi xmlns:a14="http://schemas.microsoft.com/office/drawing/2010/main" val="0"/>
@@ -11161,7 +11179,7 @@
                                     </pic:cNvPicPr>
                                   </pic:nvPicPr>
                                   <pic:blipFill>
-                                    <a:blip r:embed="rId38">
+                                    <a:blip r:embed="rId63">
                                       <a:extLst>
                                         <a:ext uri="{28A0092B-C50C-407E-A947-70E740481C1C}">
                                           <a14:useLocalDpi xmlns:a14="http://schemas.microsoft.com/office/drawing/2010/main" val="0"/>
@@ -11266,7 +11284,7 @@
                                           </pic:cNvPicPr>
                                         </pic:nvPicPr>
                                         <pic:blipFill>
-                                          <a:blip r:embed="rId39">
+                                          <a:blip r:embed="rId64">
                                             <a:extLst>
                                               <a:ext uri="{28A0092B-C50C-407E-A947-70E740481C1C}">
                                                 <a14:useLocalDpi xmlns:a14="http://schemas.microsoft.com/office/drawing/2010/main" val="0"/>
@@ -11337,7 +11355,7 @@
                                     </pic:cNvPicPr>
                                   </pic:nvPicPr>
                                   <pic:blipFill>
-                                    <a:blip r:embed="rId39">
+                                    <a:blip r:embed="rId65">
                                       <a:extLst>
                                         <a:ext uri="{28A0092B-C50C-407E-A947-70E740481C1C}">
                                           <a14:useLocalDpi xmlns:a14="http://schemas.microsoft.com/office/drawing/2010/main" val="0"/>
@@ -11812,7 +11830,7 @@
                                           </pic:cNvPicPr>
                                         </pic:nvPicPr>
                                         <pic:blipFill>
-                                          <a:blip r:embed="rId40">
+                                          <a:blip r:embed="rId66">
                                             <a:extLst>
                                               <a:ext uri="{28A0092B-C50C-407E-A947-70E740481C1C}">
                                                 <a14:useLocalDpi xmlns:a14="http://schemas.microsoft.com/office/drawing/2010/main" val="0"/>
@@ -11883,7 +11901,7 @@
                                     </pic:cNvPicPr>
                                   </pic:nvPicPr>
                                   <pic:blipFill>
-                                    <a:blip r:embed="rId40">
+                                    <a:blip r:embed="rId67">
                                       <a:extLst>
                                         <a:ext uri="{28A0092B-C50C-407E-A947-70E740481C1C}">
                                           <a14:useLocalDpi xmlns:a14="http://schemas.microsoft.com/office/drawing/2010/main" val="0"/>
@@ -12037,7 +12055,7 @@
                                           <pic:cNvPicPr/>
                                         </pic:nvPicPr>
                                         <pic:blipFill>
-                                          <a:blip r:embed="rId41" cstate="print">
+                                          <a:blip r:embed="rId68" cstate="print">
                                             <a:extLst>
                                               <a:ext uri="{28A0092B-C50C-407E-A947-70E740481C1C}">
                                                 <a14:useLocalDpi xmlns:a14="http://schemas.microsoft.com/office/drawing/2010/main" val="0"/>
@@ -12107,7 +12125,7 @@
                                     <pic:cNvPicPr/>
                                   </pic:nvPicPr>
                                   <pic:blipFill>
-                                    <a:blip r:embed="rId41" cstate="print">
+                                    <a:blip r:embed="rId69" cstate="print">
                                       <a:extLst>
                                         <a:ext uri="{28A0092B-C50C-407E-A947-70E740481C1C}">
                                           <a14:useLocalDpi xmlns:a14="http://schemas.microsoft.com/office/drawing/2010/main" val="0"/>
@@ -12205,7 +12223,7 @@
                                           <pic:cNvPicPr/>
                                         </pic:nvPicPr>
                                         <pic:blipFill>
-                                          <a:blip r:embed="rId42"/>
+                                          <a:blip r:embed="rId70"/>
                                           <a:stretch>
                                             <a:fillRect/>
                                           </a:stretch>
@@ -12263,7 +12281,7 @@
                                     <pic:cNvPicPr/>
                                   </pic:nvPicPr>
                                   <pic:blipFill>
-                                    <a:blip r:embed="rId42"/>
+                                    <a:blip r:embed="rId71"/>
                                     <a:stretch>
                                       <a:fillRect/>
                                     </a:stretch>
@@ -12893,12 +12911,12 @@
       <w:pPr>
         <w:pStyle w:val="Heading2"/>
       </w:pPr>
-      <w:commentRangeStart w:id="12"/>
-      <w:commentRangeStart w:id="13"/>
+      <w:commentRangeStart w:id="14"/>
+      <w:commentRangeStart w:id="15"/>
       <w:r>
         <w:t xml:space="preserve">Demographic-Symptom Clustering </w:t>
       </w:r>
-      <w:commentRangeEnd w:id="12"/>
+      <w:commentRangeEnd w:id="14"/>
       <w:r>
         <w:rPr>
           <w:rStyle w:val="CommentReference"/>
@@ -12906,9 +12924,9 @@
           <w:iCs w:val="0"/>
           <w:noProof w:val="0"/>
         </w:rPr>
-        <w:commentReference w:id="12"/>
-      </w:r>
-      <w:commentRangeEnd w:id="13"/>
+        <w:commentReference w:id="14"/>
+      </w:r>
+      <w:commentRangeEnd w:id="15"/>
       <w:r>
         <w:rPr>
           <w:rStyle w:val="CommentReference"/>
@@ -12916,7 +12934,7 @@
           <w:iCs w:val="0"/>
           <w:noProof w:val="0"/>
         </w:rPr>
-        <w:commentReference w:id="13"/>
+        <w:commentReference w:id="15"/>
       </w:r>
     </w:p>
     <w:p>
@@ -13050,7 +13068,7 @@
       <w:r>
         <w:t xml:space="preserve">Our analysis showed that Long Covid-19 patients </w:t>
       </w:r>
-      <w:commentRangeStart w:id="14"/>
+      <w:commentRangeStart w:id="16"/>
       <w:r>
         <w:t xml:space="preserve">of </w:t>
       </w:r>
@@ -13060,12 +13078,12 @@
       <w:r>
         <w:t xml:space="preserve">50 </w:t>
       </w:r>
-      <w:commentRangeEnd w:id="14"/>
+      <w:commentRangeEnd w:id="16"/>
       <w:r>
         <w:rPr>
           <w:rStyle w:val="CommentReference"/>
         </w:rPr>
-        <w:commentReference w:id="14"/>
+        <w:commentReference w:id="16"/>
       </w:r>
       <w:r>
         <w:t>years old experienced more symptoms such as non-communicable diseases, pre-existing conditions, fatigue, and joint pain</w:t>
@@ -13158,7 +13176,7 @@
                                           <pic:cNvPicPr/>
                                         </pic:nvPicPr>
                                         <pic:blipFill>
-                                          <a:blip r:embed="rId43" cstate="print">
+                                          <a:blip r:embed="rId72" cstate="print">
                                             <a:extLst>
                                               <a:ext uri="{28A0092B-C50C-407E-A947-70E740481C1C}">
                                                 <a14:useLocalDpi xmlns:a14="http://schemas.microsoft.com/office/drawing/2010/main" val="0"/>
@@ -13230,7 +13248,7 @@
                                     <pic:cNvPicPr/>
                                   </pic:nvPicPr>
                                   <pic:blipFill>
-                                    <a:blip r:embed="rId43" cstate="print">
+                                    <a:blip r:embed="rId73" cstate="print">
                                       <a:extLst>
                                         <a:ext uri="{28A0092B-C50C-407E-A947-70E740481C1C}">
                                           <a14:useLocalDpi xmlns:a14="http://schemas.microsoft.com/office/drawing/2010/main" val="0"/>
@@ -13380,8 +13398,8 @@
       <w:r>
         <w:t xml:space="preserve">symptoms such as fatigue, cough, etc. This might be because unemployed people on average tend to be elderly or have worse health conditions than the employed population. </w:t>
       </w:r>
-      <w:commentRangeStart w:id="15"/>
-      <w:commentRangeStart w:id="16"/>
+      <w:commentRangeStart w:id="17"/>
+      <w:commentRangeStart w:id="18"/>
       <w:r>
         <w:t xml:space="preserve">This is </w:t>
       </w:r>
@@ -13397,19 +13415,19 @@
       <w:r>
         <w:t>.</w:t>
       </w:r>
-      <w:commentRangeEnd w:id="15"/>
+      <w:commentRangeEnd w:id="17"/>
       <w:r>
         <w:rPr>
           <w:rStyle w:val="CommentReference"/>
         </w:rPr>
-        <w:commentReference w:id="15"/>
-      </w:r>
-      <w:commentRangeEnd w:id="16"/>
+        <w:commentReference w:id="17"/>
+      </w:r>
+      <w:commentRangeEnd w:id="18"/>
       <w:r>
         <w:rPr>
           <w:rStyle w:val="CommentReference"/>
         </w:rPr>
-        <w:commentReference w:id="16"/>
+        <w:commentReference w:id="18"/>
       </w:r>
       <w:r>
         <w:t xml:space="preserve"> There are other demographic differences in features of living type and the number of people living with them, but we still lack evidence to trace the cause of such deviations.</w:t>
@@ -14706,7 +14724,7 @@
                                           <pic:cNvPicPr/>
                                         </pic:nvPicPr>
                                         <pic:blipFill>
-                                          <a:blip r:embed="rId44">
+                                          <a:blip r:embed="rId74">
                                             <a:extLst>
                                               <a:ext uri="{28A0092B-C50C-407E-A947-70E740481C1C}">
                                                 <a14:useLocalDpi xmlns:a14="http://schemas.microsoft.com/office/drawing/2010/main" val="0"/>
@@ -14777,7 +14795,7 @@
                                     <pic:cNvPicPr/>
                                   </pic:nvPicPr>
                                   <pic:blipFill>
-                                    <a:blip r:embed="rId44">
+                                    <a:blip r:embed="rId75">
                                       <a:extLst>
                                         <a:ext uri="{28A0092B-C50C-407E-A947-70E740481C1C}">
                                           <a14:useLocalDpi xmlns:a14="http://schemas.microsoft.com/office/drawing/2010/main" val="0"/>
@@ -15067,7 +15085,7 @@
                                           <pic:cNvPicPr/>
                                         </pic:nvPicPr>
                                         <pic:blipFill>
-                                          <a:blip r:embed="rId45">
+                                          <a:blip r:embed="rId76">
                                             <a:extLst>
                                               <a:ext uri="{28A0092B-C50C-407E-A947-70E740481C1C}">
                                                 <a14:useLocalDpi xmlns:a14="http://schemas.microsoft.com/office/drawing/2010/main" val="0"/>
@@ -15131,7 +15149,7 @@
                                     <pic:cNvPicPr/>
                                   </pic:nvPicPr>
                                   <pic:blipFill>
-                                    <a:blip r:embed="rId45">
+                                    <a:blip r:embed="rId77">
                                       <a:extLst>
                                         <a:ext uri="{28A0092B-C50C-407E-A947-70E740481C1C}">
                                           <a14:useLocalDpi xmlns:a14="http://schemas.microsoft.com/office/drawing/2010/main" val="0"/>
@@ -15246,7 +15264,7 @@
                                           <pic:cNvPicPr/>
                                         </pic:nvPicPr>
                                         <pic:blipFill>
-                                          <a:blip r:embed="rId46"/>
+                                          <a:blip r:embed="rId78"/>
                                           <a:stretch>
                                             <a:fillRect/>
                                           </a:stretch>
@@ -15310,7 +15328,7 @@
                                     <pic:cNvPicPr/>
                                   </pic:nvPicPr>
                                   <pic:blipFill>
-                                    <a:blip r:embed="rId46"/>
+                                    <a:blip r:embed="rId79"/>
                                     <a:stretch>
                                       <a:fillRect/>
                                     </a:stretch>
@@ -15401,8 +15419,8 @@
       <w:r>
         <w:t xml:space="preserve">the modes </w:t>
       </w:r>
-      <w:commentRangeStart w:id="17"/>
-      <w:commentRangeStart w:id="18"/>
+      <w:commentRangeStart w:id="19"/>
+      <w:commentRangeStart w:id="20"/>
       <w:r>
         <w:t>‘</w:t>
       </w:r>
@@ -15424,19 +15442,19 @@
       <w:r>
         <w:t xml:space="preserve"> </w:t>
       </w:r>
-      <w:commentRangeEnd w:id="17"/>
+      <w:commentRangeEnd w:id="19"/>
       <w:r>
         <w:rPr>
           <w:rStyle w:val="CommentReference"/>
         </w:rPr>
-        <w:commentReference w:id="17"/>
-      </w:r>
-      <w:commentRangeEnd w:id="18"/>
+        <w:commentReference w:id="19"/>
+      </w:r>
+      <w:commentRangeEnd w:id="20"/>
       <w:r>
         <w:rPr>
           <w:rStyle w:val="CommentReference"/>
         </w:rPr>
-        <w:commentReference w:id="18"/>
+        <w:commentReference w:id="20"/>
       </w:r>
       <w:r>
         <w:t xml:space="preserve">and </w:t>
@@ -16602,7 +16620,7 @@
                                           <pic:cNvPicPr/>
                                         </pic:nvPicPr>
                                         <pic:blipFill>
-                                          <a:blip r:embed="rId47" cstate="print">
+                                          <a:blip r:embed="rId80" cstate="print">
                                             <a:extLst>
                                               <a:ext uri="{28A0092B-C50C-407E-A947-70E740481C1C}">
                                                 <a14:useLocalDpi xmlns:a14="http://schemas.microsoft.com/office/drawing/2010/main" val="0"/>
@@ -16674,7 +16692,7 @@
                                     <pic:cNvPicPr/>
                                   </pic:nvPicPr>
                                   <pic:blipFill>
-                                    <a:blip r:embed="rId47" cstate="print">
+                                    <a:blip r:embed="rId81" cstate="print">
                                       <a:extLst>
                                         <a:ext uri="{28A0092B-C50C-407E-A947-70E740481C1C}">
                                           <a14:useLocalDpi xmlns:a14="http://schemas.microsoft.com/office/drawing/2010/main" val="0"/>
@@ -18357,21 +18375,21 @@
       <w:r>
         <w:t xml:space="preserve"> tree</w:t>
       </w:r>
-      <w:commentRangeStart w:id="19"/>
-      <w:commentRangeStart w:id="20"/>
-      <w:commentRangeEnd w:id="19"/>
+      <w:commentRangeStart w:id="21"/>
+      <w:commentRangeStart w:id="22"/>
+      <w:commentRangeEnd w:id="21"/>
       <w:r>
         <w:rPr>
           <w:rStyle w:val="CommentReference"/>
         </w:rPr>
-        <w:commentReference w:id="19"/>
-      </w:r>
-      <w:commentRangeEnd w:id="20"/>
+        <w:commentReference w:id="21"/>
+      </w:r>
+      <w:commentRangeEnd w:id="22"/>
       <w:r>
         <w:rPr>
           <w:rStyle w:val="CommentReference"/>
         </w:rPr>
-        <w:commentReference w:id="20"/>
+        <w:commentReference w:id="22"/>
       </w:r>
       <w:r>
         <w:t xml:space="preserve"> (fig. 35)</w:t>
@@ -18416,7 +18434,7 @@
       <w:r>
         <w:t>.</w:t>
       </w:r>
-      <w:bookmarkStart w:id="21" w:name="_Hlk122440353"/>
+      <w:bookmarkStart w:id="23" w:name="_Hlk122440353"/>
     </w:p>
     <w:p>
       <w:pPr>
@@ -18495,7 +18513,7 @@
                                           <pic:cNvPicPr/>
                                         </pic:nvPicPr>
                                         <pic:blipFill>
-                                          <a:blip r:embed="rId48">
+                                          <a:blip r:embed="rId82">
                                             <a:extLst>
                                               <a:ext uri="{28A0092B-C50C-407E-A947-70E740481C1C}">
                                                 <a14:useLocalDpi xmlns:a14="http://schemas.microsoft.com/office/drawing/2010/main" val="0"/>
@@ -18566,7 +18584,7 @@
                                     <pic:cNvPicPr/>
                                   </pic:nvPicPr>
                                   <pic:blipFill>
-                                    <a:blip r:embed="rId48">
+                                    <a:blip r:embed="rId83">
                                       <a:extLst>
                                         <a:ext uri="{28A0092B-C50C-407E-A947-70E740481C1C}">
                                           <a14:useLocalDpi xmlns:a14="http://schemas.microsoft.com/office/drawing/2010/main" val="0"/>
@@ -18729,7 +18747,7 @@
         <w:t xml:space="preserve"> was recorded in table 5. </w:t>
       </w:r>
     </w:p>
-    <w:bookmarkEnd w:id="21"/>
+    <w:bookmarkEnd w:id="23"/>
     <w:p>
       <w:pPr>
         <w:jc w:val="both"/>
@@ -18815,7 +18833,7 @@
                                           <pic:cNvPicPr/>
                                         </pic:nvPicPr>
                                         <pic:blipFill>
-                                          <a:blip r:embed="rId49">
+                                          <a:blip r:embed="rId84">
                                             <a:extLst>
                                               <a:ext uri="{28A0092B-C50C-407E-A947-70E740481C1C}">
                                                 <a14:useLocalDpi xmlns:a14="http://schemas.microsoft.com/office/drawing/2010/main" val="0"/>
@@ -18889,7 +18907,7 @@
                                     <pic:cNvPicPr/>
                                   </pic:nvPicPr>
                                   <pic:blipFill>
-                                    <a:blip r:embed="rId49">
+                                    <a:blip r:embed="rId85">
                                       <a:extLst>
                                         <a:ext uri="{28A0092B-C50C-407E-A947-70E740481C1C}">
                                           <a14:useLocalDpi xmlns:a14="http://schemas.microsoft.com/office/drawing/2010/main" val="0"/>
@@ -20012,27 +20030,27 @@
       <w:r>
         <w:t xml:space="preserve">In addition to AUC, </w:t>
       </w:r>
-      <w:commentRangeStart w:id="22"/>
-      <w:commentRangeStart w:id="23"/>
+      <w:commentRangeStart w:id="24"/>
+      <w:commentRangeStart w:id="25"/>
       <w:r>
         <w:t>we also evaluated our model</w:t>
       </w:r>
       <w:r>
         <w:t xml:space="preserve"> using accuracy</w:t>
       </w:r>
-      <w:commentRangeEnd w:id="22"/>
+      <w:commentRangeEnd w:id="24"/>
       <w:r>
         <w:rPr>
           <w:rStyle w:val="CommentReference"/>
         </w:rPr>
-        <w:commentReference w:id="22"/>
-      </w:r>
-      <w:commentRangeEnd w:id="23"/>
+        <w:commentReference w:id="24"/>
+      </w:r>
+      <w:commentRangeEnd w:id="25"/>
       <w:r>
         <w:rPr>
           <w:rStyle w:val="CommentReference"/>
         </w:rPr>
-        <w:commentReference w:id="23"/>
+        <w:commentReference w:id="25"/>
       </w:r>
       <w:r>
         <w:t xml:space="preserve">, F1, and other metrics </w:t>
@@ -20701,11 +20719,12 @@
       <w:pPr>
         <w:pStyle w:val="Heading2"/>
       </w:pPr>
-      <w:commentRangeStart w:id="24"/>
+      <w:commentRangeStart w:id="26"/>
+      <w:commentRangeStart w:id="27"/>
       <w:r>
         <w:t>Conclusions</w:t>
       </w:r>
-      <w:commentRangeEnd w:id="24"/>
+      <w:commentRangeEnd w:id="26"/>
       <w:r>
         <w:rPr>
           <w:rStyle w:val="CommentReference"/>
@@ -20713,7 +20732,17 @@
           <w:iCs w:val="0"/>
           <w:noProof w:val="0"/>
         </w:rPr>
-        <w:commentReference w:id="24"/>
+        <w:commentReference w:id="26"/>
+      </w:r>
+      <w:commentRangeEnd w:id="27"/>
+      <w:r>
+        <w:rPr>
+          <w:rStyle w:val="CommentReference"/>
+          <w:i w:val="0"/>
+          <w:iCs w:val="0"/>
+          <w:noProof w:val="0"/>
+        </w:rPr>
+        <w:commentReference w:id="27"/>
       </w:r>
     </w:p>
     <w:p>
@@ -21204,31 +21233,31 @@
       <w:pPr>
         <w:pStyle w:val="Heading5"/>
       </w:pPr>
-      <w:commentRangeStart w:id="25"/>
-      <w:commentRangeStart w:id="26"/>
+      <w:commentRangeStart w:id="28"/>
+      <w:commentRangeStart w:id="29"/>
       <w:r>
         <w:t>Acknowledgment</w:t>
       </w:r>
       <w:r>
         <w:t xml:space="preserve"> </w:t>
       </w:r>
-      <w:commentRangeEnd w:id="25"/>
+      <w:commentRangeEnd w:id="28"/>
       <w:r>
         <w:rPr>
           <w:rStyle w:val="CommentReference"/>
           <w:smallCaps w:val="0"/>
           <w:noProof w:val="0"/>
         </w:rPr>
-        <w:commentReference w:id="25"/>
-      </w:r>
-      <w:commentRangeEnd w:id="26"/>
+        <w:commentReference w:id="28"/>
+      </w:r>
+      <w:commentRangeEnd w:id="29"/>
       <w:r>
         <w:rPr>
           <w:rStyle w:val="CommentReference"/>
           <w:smallCaps w:val="0"/>
           <w:noProof w:val="0"/>
         </w:rPr>
-        <w:commentReference w:id="26"/>
+        <w:commentReference w:id="29"/>
       </w:r>
     </w:p>
     <w:p>
@@ -21356,7 +21385,6 @@
           <w:docPartUnique/>
         </w:docPartObj>
       </w:sdtPr>
-      <w:sdtEndPr/>
       <w:sdtContent>
         <w:p>
           <w:pPr>
@@ -21375,7 +21403,6 @@
             <w:id w:val="-573587230"/>
             <w:bibliography/>
           </w:sdtPr>
-          <w:sdtEndPr/>
           <w:sdtContent>
             <w:p>
               <w:pPr>
@@ -22369,7 +22396,7 @@
       </w:r>
     </w:p>
   </w:comment>
-  <w:comment w:id="1" w:author="Katrina Dotzlaw" w:date="2022-12-16T13:17:00Z" w:initials="KD">
+  <w:comment w:id="1" w:author="Tan Da" w:date="2022-12-22T15:45:00Z" w:initials="TD">
     <w:p>
       <w:pPr>
         <w:pStyle w:val="CommentText"/>
@@ -22382,11 +22409,11 @@
         <w:annotationRef/>
       </w:r>
       <w:r>
-        <w:t>Summarize paper and why we chose to do this</w:t>
+        <w:t>Is there a causation between the analysis and predictive model? Maybe: Analyzing/Mining Long Covid-19 Data and Prediction for Long Covid-19 Cases?</w:t>
       </w:r>
     </w:p>
   </w:comment>
-  <w:comment w:id="2" w:author="Katrina Dotzlaw" w:date="2022-12-16T13:12:00Z" w:initials="KD">
+  <w:comment w:id="2" w:author="Katrina Dotzlaw" w:date="2022-12-16T13:17:00Z" w:initials="KD">
     <w:p>
       <w:pPr>
         <w:pStyle w:val="CommentText"/>
@@ -22399,6 +22426,23 @@
         <w:annotationRef/>
       </w:r>
       <w:r>
+        <w:t>Summarize paper and why we chose to do this</w:t>
+      </w:r>
+    </w:p>
+  </w:comment>
+  <w:comment w:id="3" w:author="Katrina Dotzlaw" w:date="2022-12-16T13:12:00Z" w:initials="KD">
+    <w:p>
+      <w:pPr>
+        <w:pStyle w:val="CommentText"/>
+        <w:jc w:val="left"/>
+      </w:pPr>
+      <w:r>
+        <w:rPr>
+          <w:rStyle w:val="CommentReference"/>
+        </w:rPr>
+        <w:annotationRef/>
+      </w:r>
+      <w:r>
         <w:t>- Discuss Covid-19 Pandemic and how science is still trying to understand the repercussions and effects of Covid-19 on the public in both long and short term.</w:t>
       </w:r>
     </w:p>
@@ -22421,7 +22465,7 @@
       </w:r>
     </w:p>
   </w:comment>
-  <w:comment w:id="3" w:author="Katrina Dotzlaw" w:date="2022-12-22T12:27:00Z" w:initials="KD">
+  <w:comment w:id="4" w:author="Katrina Dotzlaw" w:date="2022-12-22T12:27:00Z" w:initials="KD">
     <w:p>
       <w:pPr>
         <w:pStyle w:val="CommentText"/>
@@ -22441,7 +22485,7 @@
       </w:r>
     </w:p>
   </w:comment>
-  <w:comment w:id="4" w:author="Katrina Dotzlaw" w:date="2022-12-22T12:28:00Z" w:initials="KD">
+  <w:comment w:id="5" w:author="Katrina Dotzlaw" w:date="2022-12-22T12:28:00Z" w:initials="KD">
     <w:p>
       <w:pPr>
         <w:pStyle w:val="CommentText"/>
@@ -22461,7 +22505,7 @@
       </w:r>
     </w:p>
   </w:comment>
-  <w:comment w:id="5" w:author="Katrina Dotzlaw" w:date="2022-12-16T13:13:00Z" w:initials="KD">
+  <w:comment w:id="6" w:author="Katrina Dotzlaw" w:date="2022-12-16T13:13:00Z" w:initials="KD">
     <w:p>
       <w:pPr>
         <w:pStyle w:val="CommentText"/>
@@ -22487,7 +22531,7 @@
       </w:r>
     </w:p>
   </w:comment>
-  <w:comment w:id="6" w:author="Katrina Dotzlaw" w:date="2022-12-16T14:06:00Z" w:initials="KD">
+  <w:comment w:id="7" w:author="Katrina Dotzlaw" w:date="2022-12-16T14:06:00Z" w:initials="KD">
     <w:p>
       <w:pPr>
         <w:pStyle w:val="CommentText"/>
@@ -22504,7 +22548,7 @@
       </w:r>
     </w:p>
   </w:comment>
-  <w:comment w:id="7" w:author="Katrina Dotzlaw" w:date="2022-12-20T13:36:00Z" w:initials="KD">
+  <w:comment w:id="8" w:author="Katrina Dotzlaw" w:date="2022-12-20T13:36:00Z" w:initials="KD">
     <w:p>
       <w:pPr>
         <w:pStyle w:val="CommentText"/>
@@ -22524,7 +22568,7 @@
       </w:r>
     </w:p>
   </w:comment>
-  <w:comment w:id="8" w:author="Tan Da" w:date="2022-12-20T18:23:00Z" w:initials="TD">
+  <w:comment w:id="9" w:author="Tan Da" w:date="2022-12-20T18:23:00Z" w:initials="TD">
     <w:p>
       <w:pPr>
         <w:pStyle w:val="CommentText"/>
@@ -22544,7 +22588,7 @@
       </w:r>
     </w:p>
   </w:comment>
-  <w:comment w:id="9" w:author="Katrina Dotzlaw" w:date="2022-12-20T14:01:00Z" w:initials="KD">
+  <w:comment w:id="10" w:author="Katrina Dotzlaw" w:date="2022-12-20T14:01:00Z" w:initials="KD">
     <w:p>
       <w:pPr>
         <w:pStyle w:val="CommentText"/>
@@ -22564,7 +22608,7 @@
       </w:r>
     </w:p>
   </w:comment>
-  <w:comment w:id="10" w:author="Katrina Dotzlaw" w:date="2022-12-21T12:45:00Z" w:initials="KD">
+  <w:comment w:id="11" w:author="Tan Da" w:date="2022-12-22T15:50:00Z" w:initials="TD">
     <w:p>
       <w:pPr>
         <w:pStyle w:val="CommentText"/>
@@ -22577,11 +22621,97 @@
         <w:annotationRef/>
       </w:r>
       <w:r>
-        <w:t>Should I mention the outlying rules where long covid isnt likely?</w:t>
+        <w:t xml:space="preserve">AUC is the area under the ROC (Receiver Operating Characteristic) </w:t>
+      </w:r>
+    </w:p>
+    <w:p>
+      <w:pPr>
+        <w:pStyle w:val="CommentText"/>
+        <w:jc w:val="left"/>
+      </w:pPr>
+      <w:r>
+        <w:rPr>
+          <w:color w:val="202122"/>
+          <w:highlight w:val="white"/>
+        </w:rPr>
+        <w:t>Fawcett, Tom (2006). </w:t>
+      </w:r>
+      <w:hyperlink r:id="rId1" w:history="1">
+        <w:r>
+          <w:rPr>
+            <w:rStyle w:val="Hyperlink"/>
+          </w:rPr>
+          <w:t>"An Introduction to ROC Analysis"</w:t>
+        </w:r>
+      </w:hyperlink>
+      <w:r>
+        <w:rPr>
+          <w:color w:val="202122"/>
+          <w:highlight w:val="white"/>
+        </w:rPr>
+        <w:t> (PDF). </w:t>
+      </w:r>
+      <w:r>
+        <w:rPr>
+          <w:i/>
+          <w:iCs/>
+          <w:color w:val="202122"/>
+          <w:highlight w:val="white"/>
+        </w:rPr>
+        <w:t>Pattern Recognition Letters</w:t>
+      </w:r>
+      <w:r>
+        <w:rPr>
+          <w:color w:val="202122"/>
+          <w:highlight w:val="white"/>
+        </w:rPr>
+        <w:t>. </w:t>
+      </w:r>
+      <w:r>
+        <w:rPr>
+          <w:b/>
+          <w:bCs/>
+          <w:color w:val="202122"/>
+          <w:highlight w:val="white"/>
+        </w:rPr>
+        <w:t>27</w:t>
+      </w:r>
+      <w:r>
+        <w:rPr>
+          <w:color w:val="202122"/>
+          <w:highlight w:val="white"/>
+        </w:rPr>
+        <w:t> (8): 861–874. </w:t>
+      </w:r>
+      <w:hyperlink r:id="rId2" w:history="1">
+        <w:r>
+          <w:rPr>
+            <w:rStyle w:val="Hyperlink"/>
+          </w:rPr>
+          <w:t>doi</w:t>
+        </w:r>
+      </w:hyperlink>
+      <w:r>
+        <w:rPr>
+          <w:color w:val="202122"/>
+          <w:highlight w:val="white"/>
+        </w:rPr>
+        <w:t>:</w:t>
+      </w:r>
+      <w:hyperlink r:id="rId3" w:history="1">
+        <w:r>
+          <w:rPr>
+            <w:rStyle w:val="Hyperlink"/>
+          </w:rPr>
+          <w:t>10.1016/j.patrec.2005.10.010</w:t>
+        </w:r>
+      </w:hyperlink>
+      <w:r>
+        <w:t xml:space="preserve"> </w:t>
       </w:r>
     </w:p>
   </w:comment>
-  <w:comment w:id="11" w:author="Katrina Dotzlaw" w:date="2022-12-21T13:05:00Z" w:initials="KD">
+  <w:comment w:id="12" w:author="Katrina Dotzlaw" w:date="2022-12-21T12:45:00Z" w:initials="KD">
     <w:p>
       <w:pPr>
         <w:pStyle w:val="CommentText"/>
@@ -22594,11 +22724,11 @@
         <w:annotationRef/>
       </w:r>
       <w:r>
-        <w:t>Ryan please check this</w:t>
+        <w:t>Should I mention the outlying rules where long covid isnt likely?</w:t>
       </w:r>
     </w:p>
   </w:comment>
-  <w:comment w:id="12" w:author="Katrina Dotzlaw" w:date="2022-12-20T14:06:00Z" w:initials="KD">
+  <w:comment w:id="13" w:author="Katrina Dotzlaw" w:date="2022-12-21T13:05:00Z" w:initials="KD">
     <w:p>
       <w:pPr>
         <w:pStyle w:val="CommentText"/>
@@ -22611,14 +22741,11 @@
         <w:annotationRef/>
       </w:r>
       <w:r>
-        <w:rPr>
-          <w:lang w:val="en-CA"/>
-        </w:rPr>
-        <w:t>Might combine sections E and F. Thoughts??</w:t>
+        <w:t>Ryan please check this</w:t>
       </w:r>
     </w:p>
   </w:comment>
-  <w:comment w:id="13" w:author="Tan Da" w:date="2022-12-20T18:29:00Z" w:initials="TD">
+  <w:comment w:id="14" w:author="Katrina Dotzlaw" w:date="2022-12-20T14:06:00Z" w:initials="KD">
     <w:p>
       <w:pPr>
         <w:pStyle w:val="CommentText"/>
@@ -22634,11 +22761,11 @@
         <w:rPr>
           <w:lang w:val="en-CA"/>
         </w:rPr>
-        <w:t>The clustering and classifier use different datasets, and only the classifier is predictive, I guess it might be clearer separating them?</w:t>
+        <w:t>Might combine sections E and F. Thoughts??</w:t>
       </w:r>
     </w:p>
   </w:comment>
-  <w:comment w:id="14" w:author="Katrina Dotzlaw" w:date="2022-12-21T21:10:00Z" w:initials="KD">
+  <w:comment w:id="15" w:author="Tan Da" w:date="2022-12-20T18:29:00Z" w:initials="TD">
     <w:p>
       <w:pPr>
         <w:pStyle w:val="CommentText"/>
@@ -22654,11 +22781,11 @@
         <w:rPr>
           <w:lang w:val="en-CA"/>
         </w:rPr>
-        <w:t>Check that the inequality is correct</w:t>
+        <w:t>The clustering and classifier use different datasets, and only the classifier is predictive, I guess it might be clearer separating them?</w:t>
       </w:r>
     </w:p>
   </w:comment>
-  <w:comment w:id="15" w:author="Katrina Dotzlaw" w:date="2022-12-20T14:16:00Z" w:initials="KD">
+  <w:comment w:id="16" w:author="Katrina Dotzlaw" w:date="2022-12-21T21:10:00Z" w:initials="KD">
     <w:p>
       <w:pPr>
         <w:pStyle w:val="CommentText"/>
@@ -22674,11 +22801,11 @@
         <w:rPr>
           <w:lang w:val="en-CA"/>
         </w:rPr>
-        <w:t>This sounds like it needs a citation</w:t>
+        <w:t>Check that the inequality is correct</w:t>
       </w:r>
     </w:p>
   </w:comment>
-  <w:comment w:id="16" w:author="Tan Da" w:date="2022-12-20T18:33:00Z" w:initials="TD">
+  <w:comment w:id="17" w:author="Katrina Dotzlaw" w:date="2022-12-20T14:16:00Z" w:initials="KD">
     <w:p>
       <w:pPr>
         <w:pStyle w:val="CommentText"/>
@@ -22694,11 +22821,11 @@
         <w:rPr>
           <w:lang w:val="en-CA"/>
         </w:rPr>
-        <w:t>Maybe I put the words in a wrong way, the support of this fact is from the Fig. 30, the dataset itself. We need add "as shown in Figure 30"?</w:t>
+        <w:t>This sounds like it needs a citation</w:t>
       </w:r>
     </w:p>
   </w:comment>
-  <w:comment w:id="17" w:author="Katrina Dotzlaw" w:date="2022-12-20T14:33:00Z" w:initials="KD">
+  <w:comment w:id="18" w:author="Tan Da" w:date="2022-12-20T18:33:00Z" w:initials="TD">
     <w:p>
       <w:pPr>
         <w:pStyle w:val="CommentText"/>
@@ -22714,11 +22841,11 @@
         <w:rPr>
           <w:lang w:val="en-CA"/>
         </w:rPr>
-        <w:t>Was 'non-communication diseases'. Is that correct or a spelling mistake?</w:t>
+        <w:t>Maybe I put the words in a wrong way, the support of this fact is from the Fig. 30, the dataset itself. We need add "as shown in Figure 30"?</w:t>
       </w:r>
     </w:p>
   </w:comment>
-  <w:comment w:id="18" w:author="Tan Da" w:date="2022-12-20T18:35:00Z" w:initials="TD">
+  <w:comment w:id="19" w:author="Katrina Dotzlaw" w:date="2022-12-20T14:33:00Z" w:initials="KD">
     <w:p>
       <w:pPr>
         <w:pStyle w:val="CommentText"/>
@@ -22734,11 +22861,11 @@
         <w:rPr>
           <w:lang w:val="en-CA"/>
         </w:rPr>
-        <w:t>Sorry, it was a spelling mistake</w:t>
+        <w:t>Was 'non-communication diseases'. Is that correct or a spelling mistake?</w:t>
       </w:r>
     </w:p>
   </w:comment>
-  <w:comment w:id="19" w:author="Katrina Dotzlaw" w:date="2022-12-20T14:48:00Z" w:initials="KD">
+  <w:comment w:id="20" w:author="Tan Da" w:date="2022-12-20T18:35:00Z" w:initials="TD">
     <w:p>
       <w:pPr>
         <w:pStyle w:val="CommentText"/>
@@ -22754,11 +22881,11 @@
         <w:rPr>
           <w:lang w:val="en-CA"/>
         </w:rPr>
-        <w:t xml:space="preserve">Should decision tree be capitalized? Idk </w:t>
+        <w:t>Sorry, it was a spelling mistake</w:t>
       </w:r>
     </w:p>
   </w:comment>
-  <w:comment w:id="20" w:author="Tan Da" w:date="2022-12-20T18:37:00Z" w:initials="TD">
+  <w:comment w:id="21" w:author="Katrina Dotzlaw" w:date="2022-12-20T14:48:00Z" w:initials="KD">
     <w:p>
       <w:pPr>
         <w:pStyle w:val="CommentText"/>
@@ -22774,11 +22901,11 @@
         <w:rPr>
           <w:lang w:val="en-CA"/>
         </w:rPr>
-        <w:t>Idk either, I guess we can change that to decision tree?</w:t>
+        <w:t xml:space="preserve">Should decision tree be capitalized? Idk </w:t>
       </w:r>
     </w:p>
   </w:comment>
-  <w:comment w:id="22" w:author="Katrina Dotzlaw" w:date="2022-12-20T15:08:00Z" w:initials="KD">
+  <w:comment w:id="22" w:author="Tan Da" w:date="2022-12-20T18:37:00Z" w:initials="TD">
     <w:p>
       <w:pPr>
         <w:pStyle w:val="CommentText"/>
@@ -22792,6 +22919,26 @@
       </w:r>
       <w:r>
         <w:rPr>
+          <w:lang w:val="en-CA"/>
+        </w:rPr>
+        <w:t>Idk either, I guess we can change that to decision tree?</w:t>
+      </w:r>
+    </w:p>
+  </w:comment>
+  <w:comment w:id="24" w:author="Katrina Dotzlaw" w:date="2022-12-20T15:08:00Z" w:initials="KD">
+    <w:p>
+      <w:pPr>
+        <w:pStyle w:val="CommentText"/>
+        <w:jc w:val="left"/>
+      </w:pPr>
+      <w:r>
+        <w:rPr>
+          <w:rStyle w:val="CommentReference"/>
+        </w:rPr>
+        <w:annotationRef/>
+      </w:r>
+      <w:r>
+        <w:rPr>
           <w:highlight w:val="yellow"/>
           <w:lang w:val="en-CA"/>
         </w:rPr>
@@ -22811,7 +22958,7 @@
       </w:r>
     </w:p>
   </w:comment>
-  <w:comment w:id="23" w:author="Tan Da" w:date="2022-12-20T18:42:00Z" w:initials="TD">
+  <w:comment w:id="25" w:author="Tan Da" w:date="2022-12-20T18:42:00Z" w:initials="TD">
     <w:p>
       <w:pPr>
         <w:pStyle w:val="CommentText"/>
@@ -22831,7 +22978,7 @@
       </w:r>
     </w:p>
   </w:comment>
-  <w:comment w:id="24" w:author="Katrina Dotzlaw" w:date="2022-12-20T15:09:00Z" w:initials="KD">
+  <w:comment w:id="26" w:author="Katrina Dotzlaw" w:date="2022-12-20T15:09:00Z" w:initials="KD">
     <w:p>
       <w:pPr>
         <w:pStyle w:val="CommentText"/>
@@ -22851,7 +22998,7 @@
       </w:r>
     </w:p>
   </w:comment>
-  <w:comment w:id="25" w:author="Katrina Dotzlaw" w:date="2022-12-20T15:13:00Z" w:initials="KD">
+  <w:comment w:id="27" w:author="Tan Da" w:date="2022-12-22T15:56:00Z" w:initials="TD">
     <w:p>
       <w:pPr>
         <w:pStyle w:val="CommentText"/>
@@ -22864,14 +23011,31 @@
         <w:annotationRef/>
       </w:r>
       <w:r>
-        <w:rPr>
-          <w:lang w:val="en-CA"/>
-        </w:rPr>
-        <w:t>Do we need an acknowledgment? idk</w:t>
+        <w:t>The mode in the other article has a AUC 0.76, and they have different dataset and predictors.</w:t>
       </w:r>
     </w:p>
   </w:comment>
-  <w:comment w:id="26" w:author="Tan Da" w:date="2022-12-20T18:44:00Z" w:initials="TD">
+  <w:comment w:id="28" w:author="Katrina Dotzlaw" w:date="2022-12-20T15:13:00Z" w:initials="KD">
+    <w:p>
+      <w:pPr>
+        <w:pStyle w:val="CommentText"/>
+        <w:jc w:val="left"/>
+      </w:pPr>
+      <w:r>
+        <w:rPr>
+          <w:rStyle w:val="CommentReference"/>
+        </w:rPr>
+        <w:annotationRef/>
+      </w:r>
+      <w:r>
+        <w:rPr>
+          <w:lang w:val="en-CA"/>
+        </w:rPr>
+        <w:t>Do we need an acknowledgment? idk</w:t>
+      </w:r>
+    </w:p>
+  </w:comment>
+  <w:comment w:id="29" w:author="Tan Da" w:date="2022-12-20T18:44:00Z" w:initials="TD">
     <w:p>
       <w:pPr>
         <w:pStyle w:val="CommentText"/>
@@ -22897,6 +23061,7 @@
 <file path=word/commentsExtended.xml><?xml version="1.0" encoding="utf-8"?>
 <w15:commentsEx xmlns:wpc="http://schemas.microsoft.com/office/word/2010/wordprocessingCanvas" xmlns:cx="http://schemas.microsoft.com/office/drawing/2014/chartex" xmlns:cx1="http://schemas.microsoft.com/office/drawing/2015/9/8/chartex" xmlns:cx2="http://schemas.microsoft.com/office/drawing/2015/10/21/chartex" xmlns:cx3="http://schemas.microsoft.com/office/drawing/2016/5/9/chartex" xmlns:cx4="http://schemas.microsoft.com/office/drawing/2016/5/10/chartex" xmlns:cx5="http://schemas.microsoft.com/office/drawing/2016/5/11/chartex" xmlns:cx6="http://schemas.microsoft.com/office/drawing/2016/5/12/chartex" xmlns:cx7="http://schemas.microsoft.com/office/drawing/2016/5/13/chartex" xmlns:cx8="http://schemas.microsoft.com/office/drawing/2016/5/14/chartex" xmlns:mc="http://schemas.openxmlformats.org/markup-compatibility/2006" xmlns:aink="http://schemas.microsoft.com/office/drawing/2016/ink" xmlns:am3d="http://schemas.microsoft.com/office/drawing/2017/model3d" xmlns:o="urn:schemas-microsoft-com:office:office" xmlns:oel="http://schemas.microsoft.com/office/2019/extlst" xmlns:r="http://schemas.openxmlformats.org/officeDocument/2006/relationships" xmlns:m="http://schemas.openxmlformats.org/officeDocument/2006/math" xmlns:v="urn:schemas-microsoft-com:vml" xmlns:wp14="http://schemas.microsoft.com/office/word/2010/wordprocessingDrawing" xmlns:wp="http://schemas.openxmlformats.org/drawingml/2006/wordprocessingDrawing" xmlns:w10="urn:schemas-microsoft-com:office:word" xmlns:w="http://schemas.openxmlformats.org/wordprocessingml/2006/main" xmlns:w14="http://schemas.microsoft.com/office/word/2010/wordml" xmlns:w15="http://schemas.microsoft.com/office/word/2012/wordml" xmlns:w16cex="http://schemas.microsoft.com/office/word/2018/wordml/cex" xmlns:w16cid="http://schemas.microsoft.com/office/word/2016/wordml/cid" xmlns:w16="http://schemas.microsoft.com/office/word/2018/wordml" xmlns:w16sdtdh="http://schemas.microsoft.com/office/word/2020/wordml/sdtdatahash" xmlns:w16se="http://schemas.microsoft.com/office/word/2015/wordml/symex" xmlns:wpg="http://schemas.microsoft.com/office/word/2010/wordprocessingGroup" xmlns:wpi="http://schemas.microsoft.com/office/word/2010/wordprocessingInk" xmlns:wne="http://schemas.microsoft.com/office/word/2006/wordml" xmlns:wps="http://schemas.microsoft.com/office/word/2010/wordprocessingShape" mc:Ignorable="w14 w15 w16se w16cid w16 w16cex w16sdtdh wp14">
   <w15:commentEx w15:paraId="253AE265" w15:done="0"/>
+  <w15:commentEx w15:paraId="2E348395" w15:paraIdParent="253AE265" w15:done="0"/>
   <w15:commentEx w15:paraId="13F9D902" w15:done="1"/>
   <w15:commentEx w15:paraId="44EC86DC" w15:done="1"/>
   <w15:commentEx w15:paraId="087C1D08" w15:done="0"/>
@@ -22906,6 +23071,7 @@
   <w15:commentEx w15:paraId="0C785CE5" w15:done="1"/>
   <w15:commentEx w15:paraId="1F2137CC" w15:paraIdParent="0C785CE5" w15:done="1"/>
   <w15:commentEx w15:paraId="36B6DB86" w15:done="0"/>
+  <w15:commentEx w15:paraId="70EE4D2D" w15:paraIdParent="36B6DB86" w15:done="0"/>
   <w15:commentEx w15:paraId="0696DEA1" w15:done="0"/>
   <w15:commentEx w15:paraId="13F7A7F8" w15:done="1"/>
   <w15:commentEx w15:paraId="6D54755F" w15:done="0"/>
@@ -22920,6 +23086,7 @@
   <w15:commentEx w15:paraId="5A4ADBD4" w15:done="1"/>
   <w15:commentEx w15:paraId="2178BF35" w15:paraIdParent="5A4ADBD4" w15:done="1"/>
   <w15:commentEx w15:paraId="49EF5C49" w15:done="0"/>
+  <w15:commentEx w15:paraId="36A35260" w15:paraIdParent="49EF5C49" w15:done="0"/>
   <w15:commentEx w15:paraId="40C99A6F" w15:done="1"/>
   <w15:commentEx w15:paraId="6204840D" w15:paraIdParent="40C99A6F" w15:done="1"/>
 </w15:commentsEx>
@@ -22928,6 +23095,7 @@
 <file path=word/commentsExtensible.xml><?xml version="1.0" encoding="utf-8"?>
 <w16cex:commentsExtensible xmlns:wpc="http://schemas.microsoft.com/office/word/2010/wordprocessingCanvas" xmlns:cx="http://schemas.microsoft.com/office/drawing/2014/chartex" xmlns:cx1="http://schemas.microsoft.com/office/drawing/2015/9/8/chartex" xmlns:cx2="http://schemas.microsoft.com/office/drawing/2015/10/21/chartex" xmlns:cx3="http://schemas.microsoft.com/office/drawing/2016/5/9/chartex" xmlns:cx4="http://schemas.microsoft.com/office/drawing/2016/5/10/chartex" xmlns:cx5="http://schemas.microsoft.com/office/drawing/2016/5/11/chartex" xmlns:cx6="http://schemas.microsoft.com/office/drawing/2016/5/12/chartex" xmlns:cx7="http://schemas.microsoft.com/office/drawing/2016/5/13/chartex" xmlns:cx8="http://schemas.microsoft.com/office/drawing/2016/5/14/chartex" xmlns:mc="http://schemas.openxmlformats.org/markup-compatibility/2006" xmlns:aink="http://schemas.microsoft.com/office/drawing/2016/ink" xmlns:am3d="http://schemas.microsoft.com/office/drawing/2017/model3d" xmlns:o="urn:schemas-microsoft-com:office:office" xmlns:oel="http://schemas.microsoft.com/office/2019/extlst" xmlns:r="http://schemas.openxmlformats.org/officeDocument/2006/relationships" xmlns:m="http://schemas.openxmlformats.org/officeDocument/2006/math" xmlns:v="urn:schemas-microsoft-com:vml" xmlns:wp14="http://schemas.microsoft.com/office/word/2010/wordprocessingDrawing" xmlns:wp="http://schemas.openxmlformats.org/drawingml/2006/wordprocessingDrawing" xmlns:w10="urn:schemas-microsoft-com:office:word" xmlns:w="http://schemas.openxmlformats.org/wordprocessingml/2006/main" xmlns:w14="http://schemas.microsoft.com/office/word/2010/wordml" xmlns:w15="http://schemas.microsoft.com/office/word/2012/wordml" xmlns:w16cex="http://schemas.microsoft.com/office/word/2018/wordml/cex" xmlns:w16cid="http://schemas.microsoft.com/office/word/2016/wordml/cid" xmlns:w16="http://schemas.microsoft.com/office/word/2018/wordml" xmlns:w16sdtdh="http://schemas.microsoft.com/office/word/2020/wordml/sdtdatahash" xmlns:w16se="http://schemas.microsoft.com/office/word/2015/wordml/symex" xmlns:wpg="http://schemas.microsoft.com/office/word/2010/wordprocessingGroup" xmlns:wpi="http://schemas.microsoft.com/office/word/2010/wordprocessingInk" xmlns:wne="http://schemas.microsoft.com/office/word/2006/wordml" xmlns:wps="http://schemas.microsoft.com/office/word/2010/wordprocessingShape" mc:Ignorable="w14 w15 w16se w16cid w16 w16cex w16sdtdh wp14">
   <w16cex:commentExtensible w16cex:durableId="274C8CD6" w16cex:dateUtc="2022-12-21T01:34:00Z"/>
+  <w16cex:commentExtensible w16cex:durableId="274EFA15" w16cex:dateUtc="2022-12-22T21:45:00Z"/>
   <w16cex:commentExtensible w16cex:durableId="2746EE70" w16cex:dateUtc="2022-12-16T19:17:00Z"/>
   <w16cex:commentExtensible w16cex:durableId="2746ED38" w16cex:dateUtc="2022-12-16T19:12:00Z"/>
   <w16cex:commentExtensible w16cex:durableId="274ECBAF" w16cex:dateUtc="2022-12-22T18:27:00Z"/>
@@ -22937,6 +23105,7 @@
   <w16cex:commentExtensible w16cex:durableId="274C38E9" w16cex:dateUtc="2022-12-20T19:36:00Z"/>
   <w16cex:commentExtensible w16cex:durableId="274C7C33" w16cex:dateUtc="2022-12-21T00:23:00Z"/>
   <w16cex:commentExtensible w16cex:durableId="274C3EC7" w16cex:dateUtc="2022-12-20T20:01:00Z"/>
+  <w16cex:commentExtensible w16cex:durableId="274EFB31" w16cex:dateUtc="2022-12-22T21:50:00Z"/>
   <w16cex:commentExtensible w16cex:durableId="274D7E5B" w16cex:dateUtc="2022-12-21T18:45:00Z"/>
   <w16cex:commentExtensible w16cex:durableId="274D830B" w16cex:dateUtc="2022-12-21T19:05:00Z"/>
   <w16cex:commentExtensible w16cex:durableId="274C3FD2" w16cex:dateUtc="2022-12-20T20:06:00Z"/>
@@ -22951,6 +23120,7 @@
   <w16cex:commentExtensible w16cex:durableId="274C4E67" w16cex:dateUtc="2022-12-20T21:08:00Z"/>
   <w16cex:commentExtensible w16cex:durableId="274C8082" w16cex:dateUtc="2022-12-21T00:42:00Z"/>
   <w16cex:commentExtensible w16cex:durableId="274C4EC3" w16cex:dateUtc="2022-12-20T21:09:00Z"/>
+  <w16cex:commentExtensible w16cex:durableId="274EFC9C" w16cex:dateUtc="2022-12-22T21:56:00Z"/>
   <w16cex:commentExtensible w16cex:durableId="274C4F8A" w16cex:dateUtc="2022-12-20T21:13:00Z"/>
   <w16cex:commentExtensible w16cex:durableId="274C8106" w16cex:dateUtc="2022-12-21T00:44:00Z"/>
 </w16cex:commentsExtensible>
@@ -22959,6 +23129,7 @@
 <file path=word/commentsIds.xml><?xml version="1.0" encoding="utf-8"?>
 <w16cid:commentsIds xmlns:wpc="http://schemas.microsoft.com/office/word/2010/wordprocessingCanvas" xmlns:cx="http://schemas.microsoft.com/office/drawing/2014/chartex" xmlns:cx1="http://schemas.microsoft.com/office/drawing/2015/9/8/chartex" xmlns:cx2="http://schemas.microsoft.com/office/drawing/2015/10/21/chartex" xmlns:cx3="http://schemas.microsoft.com/office/drawing/2016/5/9/chartex" xmlns:cx4="http://schemas.microsoft.com/office/drawing/2016/5/10/chartex" xmlns:cx5="http://schemas.microsoft.com/office/drawing/2016/5/11/chartex" xmlns:cx6="http://schemas.microsoft.com/office/drawing/2016/5/12/chartex" xmlns:cx7="http://schemas.microsoft.com/office/drawing/2016/5/13/chartex" xmlns:cx8="http://schemas.microsoft.com/office/drawing/2016/5/14/chartex" xmlns:mc="http://schemas.openxmlformats.org/markup-compatibility/2006" xmlns:aink="http://schemas.microsoft.com/office/drawing/2016/ink" xmlns:am3d="http://schemas.microsoft.com/office/drawing/2017/model3d" xmlns:o="urn:schemas-microsoft-com:office:office" xmlns:oel="http://schemas.microsoft.com/office/2019/extlst" xmlns:r="http://schemas.openxmlformats.org/officeDocument/2006/relationships" xmlns:m="http://schemas.openxmlformats.org/officeDocument/2006/math" xmlns:v="urn:schemas-microsoft-com:vml" xmlns:wp14="http://schemas.microsoft.com/office/word/2010/wordprocessingDrawing" xmlns:wp="http://schemas.openxmlformats.org/drawingml/2006/wordprocessingDrawing" xmlns:w10="urn:schemas-microsoft-com:office:word" xmlns:w="http://schemas.openxmlformats.org/wordprocessingml/2006/main" xmlns:w14="http://schemas.microsoft.com/office/word/2010/wordml" xmlns:w15="http://schemas.microsoft.com/office/word/2012/wordml" xmlns:w16cex="http://schemas.microsoft.com/office/word/2018/wordml/cex" xmlns:w16cid="http://schemas.microsoft.com/office/word/2016/wordml/cid" xmlns:w16="http://schemas.microsoft.com/office/word/2018/wordml" xmlns:w16sdtdh="http://schemas.microsoft.com/office/word/2020/wordml/sdtdatahash" xmlns:w16se="http://schemas.microsoft.com/office/word/2015/wordml/symex" xmlns:wpg="http://schemas.microsoft.com/office/word/2010/wordprocessingGroup" xmlns:wpi="http://schemas.microsoft.com/office/word/2010/wordprocessingInk" xmlns:wne="http://schemas.microsoft.com/office/word/2006/wordml" xmlns:wps="http://schemas.microsoft.com/office/word/2010/wordprocessingShape" mc:Ignorable="w14 w15 w16se w16cid w16 w16cex w16sdtdh wp14">
   <w16cid:commentId w16cid:paraId="253AE265" w16cid:durableId="274C8CD6"/>
+  <w16cid:commentId w16cid:paraId="2E348395" w16cid:durableId="274EFA15"/>
   <w16cid:commentId w16cid:paraId="13F9D902" w16cid:durableId="2746EE70"/>
   <w16cid:commentId w16cid:paraId="44EC86DC" w16cid:durableId="2746ED38"/>
   <w16cid:commentId w16cid:paraId="087C1D08" w16cid:durableId="274ECBAF"/>
@@ -22968,6 +23139,7 @@
   <w16cid:commentId w16cid:paraId="0C785CE5" w16cid:durableId="274C38E9"/>
   <w16cid:commentId w16cid:paraId="1F2137CC" w16cid:durableId="274C7C33"/>
   <w16cid:commentId w16cid:paraId="36B6DB86" w16cid:durableId="274C3EC7"/>
+  <w16cid:commentId w16cid:paraId="70EE4D2D" w16cid:durableId="274EFB31"/>
   <w16cid:commentId w16cid:paraId="0696DEA1" w16cid:durableId="274D7E5B"/>
   <w16cid:commentId w16cid:paraId="13F7A7F8" w16cid:durableId="274D830B"/>
   <w16cid:commentId w16cid:paraId="6D54755F" w16cid:durableId="274C3FD2"/>
@@ -22982,6 +23154,7 @@
   <w16cid:commentId w16cid:paraId="5A4ADBD4" w16cid:durableId="274C4E67"/>
   <w16cid:commentId w16cid:paraId="2178BF35" w16cid:durableId="274C8082"/>
   <w16cid:commentId w16cid:paraId="49EF5C49" w16cid:durableId="274C4EC3"/>
+  <w16cid:commentId w16cid:paraId="36A35260" w16cid:durableId="274EFC9C"/>
   <w16cid:commentId w16cid:paraId="40C99A6F" w16cid:durableId="274C4F8A"/>
   <w16cid:commentId w16cid:paraId="6204840D" w16cid:durableId="274C8106"/>
 </w16cid:commentsIds>

</xml_diff>

<commit_message>
resolved comments, added ROC ref
</commit_message>
<xml_diff>
--- a/Comp4710_Paper_v4.docx
+++ b/Comp4710_Paper_v4.docx
@@ -10,13 +10,7 @@
       <w:commentRangeStart w:id="0"/>
       <w:commentRangeStart w:id="1"/>
       <w:r>
-        <w:t>Analyzing Long</w:t>
-      </w:r>
-      <w:r>
-        <w:t xml:space="preserve"> </w:t>
-      </w:r>
-      <w:r>
-        <w:t>Covid-19 Data to Predict Long</w:t>
+        <w:t>Analyzing Covid-19 Data to Predict Long</w:t>
       </w:r>
       <w:r>
         <w:t xml:space="preserve"> </w:t>
@@ -1247,15 +1241,7 @@
         </w:sdtContent>
       </w:sdt>
       <w:r>
-        <w:t xml:space="preserve">: for the </w:t>
-      </w:r>
-      <w:proofErr w:type="spellStart"/>
-      <w:r>
-        <w:t>Apriori</w:t>
-      </w:r>
-      <w:proofErr w:type="spellEnd"/>
-      <w:r>
-        <w:t xml:space="preserve"> function and </w:t>
+        <w:t xml:space="preserve">: for the Apriori function and </w:t>
       </w:r>
       <w:proofErr w:type="spellStart"/>
       <w:r>
@@ -1988,15 +1974,7 @@
         <w:t xml:space="preserve"> </w:t>
       </w:r>
       <w:r>
-        <w:t xml:space="preserve">Using the </w:t>
-      </w:r>
-      <w:proofErr w:type="spellStart"/>
-      <w:r>
-        <w:t>Apriori</w:t>
-      </w:r>
-      <w:proofErr w:type="spellEnd"/>
-      <w:r>
-        <w:t xml:space="preserve"> function from </w:t>
+        <w:t xml:space="preserve">Using the Apriori function from </w:t>
       </w:r>
       <w:proofErr w:type="spellStart"/>
       <w:r>
@@ -3511,6 +3489,12 @@
       <w:commentRangeEnd w:id="10"/>
       <w:r>
         <w:rPr>
+          <w:lang w:val="en-CA"/>
+        </w:rPr>
+        <w:t>, which is the area under the ROC (Receiver Operating Characteristic)</w:t>
+      </w:r>
+      <w:r>
+        <w:rPr>
           <w:rStyle w:val="CommentReference"/>
         </w:rPr>
         <w:commentReference w:id="10"/>
@@ -3522,18 +3506,60 @@
         </w:rPr>
         <w:commentReference w:id="11"/>
       </w:r>
-      <w:r>
-        <w:rPr>
-          <w:rStyle w:val="FootnoteReference"/>
+      <w:sdt>
+        <w:sdtPr>
+          <w:rPr>
+            <w:lang w:val="en-CA"/>
+          </w:rPr>
+          <w:id w:val="910585968"/>
+          <w:citation/>
+        </w:sdtPr>
+        <w:sdtContent>
+          <w:r>
+            <w:rPr>
+              <w:lang w:val="en-CA"/>
+            </w:rPr>
+            <w:fldChar w:fldCharType="begin"/>
+          </w:r>
+          <w:r>
+            <w:rPr>
+              <w:lang w:val="en-CA"/>
+            </w:rPr>
+            <w:instrText xml:space="preserve"> CITATION Faw06 \l 4105 </w:instrText>
+          </w:r>
+          <w:r>
+            <w:rPr>
+              <w:lang w:val="en-CA"/>
+            </w:rPr>
+            <w:fldChar w:fldCharType="separate"/>
+          </w:r>
+          <w:r>
+            <w:rPr>
+              <w:noProof/>
+              <w:lang w:val="en-CA"/>
+            </w:rPr>
+            <w:t xml:space="preserve"> </w:t>
+          </w:r>
+          <w:r>
+            <w:rPr>
+              <w:noProof/>
+              <w:lang w:val="en-CA"/>
+            </w:rPr>
+            <w:t>[12]</w:t>
+          </w:r>
+          <w:r>
+            <w:rPr>
+              <w:lang w:val="en-CA"/>
+            </w:rPr>
+            <w:fldChar w:fldCharType="end"/>
+          </w:r>
+        </w:sdtContent>
+      </w:sdt>
+      <w:r>
+        <w:rPr>
           <w:lang w:val="en-CA"/>
         </w:rPr>
-        <w:footnoteReference w:id="3"/>
-      </w:r>
-      <w:r>
-        <w:rPr>
-          <w:lang w:val="en-CA"/>
-        </w:rPr>
-        <w:t xml:space="preserve">. </w:t>
+        <w:t>.</w:t>
       </w:r>
     </w:p>
     <w:p>
@@ -3603,7 +3629,7 @@
               <w:noProof/>
               <w:lang w:val="en-CA"/>
             </w:rPr>
-            <w:t>[12]</w:t>
+            <w:t>[13]</w:t>
           </w:r>
           <w:r>
             <w:rPr>
@@ -3682,7 +3708,7 @@
               <w:noProof/>
               <w:lang w:val="en-CA"/>
             </w:rPr>
-            <w:t>[13]</w:t>
+            <w:t>[14]</w:t>
           </w:r>
           <w:r>
             <w:rPr>
@@ -3822,7 +3848,7 @@
               <w:noProof/>
               <w:lang w:val="en-CA"/>
             </w:rPr>
-            <w:t>[14]</w:t>
+            <w:t>[15]</w:t>
           </w:r>
           <w:r>
             <w:rPr>
@@ -6178,7 +6204,7 @@
         <w:rPr>
           <w:rStyle w:val="FootnoteReference"/>
         </w:rPr>
-        <w:footnoteReference w:id="4"/>
+        <w:footnoteReference w:id="3"/>
       </w:r>
       <w:r>
         <w:t xml:space="preserve"> to receive a Long Covid-19 diagnosis, although it is more likely that they are part of the margin of error.</w:t>
@@ -11029,7 +11055,7 @@
         <w:rPr>
           <w:rStyle w:val="FootnoteReference"/>
         </w:rPr>
-        <w:footnoteReference w:id="5"/>
+        <w:footnoteReference w:id="4"/>
       </w:r>
       <w:r>
         <w:t>, though this would need further research.</w:t>
@@ -14961,7 +14987,7 @@
               <w:noProof/>
               <w:lang w:val="en-CA"/>
             </w:rPr>
-            <w:t>[15]</w:t>
+            <w:t>[16]</w:t>
           </w:r>
           <w:r>
             <w:fldChar w:fldCharType="end"/>
@@ -15001,7 +15027,7 @@
               <w:noProof/>
               <w:lang w:val="en-CA"/>
             </w:rPr>
-            <w:t>[16]</w:t>
+            <w:t>[17]</w:t>
           </w:r>
           <w:r>
             <w:fldChar w:fldCharType="end"/>
@@ -18652,7 +18678,7 @@
               <w:noProof/>
               <w:lang w:val="en-CA"/>
             </w:rPr>
-            <w:t>[14]</w:t>
+            <w:t>[15]</w:t>
           </w:r>
           <w:r>
             <w:fldChar w:fldCharType="end"/>
@@ -18736,7 +18762,7 @@
               <w:noProof/>
               <w:lang w:val="en-CA"/>
             </w:rPr>
-            <w:t>[14]</w:t>
+            <w:t>[15]</w:t>
           </w:r>
           <w:r>
             <w:fldChar w:fldCharType="end"/>
@@ -21042,6 +21068,24 @@
       <w:r>
         <w:t xml:space="preserve">of 0.721 (±0.011). </w:t>
       </w:r>
+      <w:r>
+        <w:rPr>
+          <w:highlight w:val="yellow"/>
+        </w:rPr>
+        <w:t>The random forest model created by [INSERT AUTHORS NAMES HERE] [REF] performed better than both of our models with an</w:t>
+      </w:r>
+      <w:r>
+        <w:t xml:space="preserve"> </w:t>
+      </w:r>
+      <w:r>
+        <w:rPr>
+          <w:highlight w:val="yellow"/>
+        </w:rPr>
+        <w:t>AUC of 0.76, although this model used different datasets and predictors.</w:t>
+      </w:r>
+      <w:r>
+        <w:t xml:space="preserve"> </w:t>
+      </w:r>
     </w:p>
     <w:p>
       <w:pPr>
@@ -21286,7 +21330,13 @@
         <w:t xml:space="preserve"> researching Long Covid-</w:t>
       </w:r>
       <w:r>
-        <w:t xml:space="preserve">19, </w:t>
+        <w:t>19,</w:t>
+      </w:r>
+      <w:r>
+        <w:t xml:space="preserve"> researching Covid-19,</w:t>
+      </w:r>
+      <w:r>
+        <w:t xml:space="preserve"> </w:t>
       </w:r>
       <w:proofErr w:type="gramStart"/>
       <w:r>
@@ -21309,7 +21359,13 @@
         <w:t>preprocessing datasets, performing association rule mining, creating demographic graphs</w:t>
       </w:r>
       <w:r>
-        <w:t xml:space="preserve">, and editing this paper. </w:t>
+        <w:t>, editing this paper</w:t>
+      </w:r>
+      <w:r>
+        <w:t>, and packaging the project together for submission</w:t>
+      </w:r>
+      <w:r>
+        <w:t xml:space="preserve">. </w:t>
       </w:r>
       <w:r>
         <w:t xml:space="preserve">We would like to thank Da Tan for his work for </w:t>
@@ -21422,9 +21478,9 @@
             </w:p>
             <w:tbl>
               <w:tblPr>
-                <w:tblW w:w="5272" w:type="pct"/>
+                <w:tblW w:w="5136" w:type="pct"/>
                 <w:tblCellSpacing w:w="15" w:type="dxa"/>
-                <w:tblInd w:w="-284" w:type="dxa"/>
+                <w:tblInd w:w="-142" w:type="dxa"/>
                 <w:tblCellMar>
                   <w:top w:w="15" w:type="dxa"/>
                   <w:left w:w="15" w:type="dxa"/>
@@ -21434,17 +21490,17 @@
                 <w:tblLook w:val="04A0" w:firstRow="1" w:lastRow="0" w:firstColumn="1" w:lastColumn="0" w:noHBand="0" w:noVBand="1"/>
               </w:tblPr>
               <w:tblGrid>
-                <w:gridCol w:w="680"/>
+                <w:gridCol w:w="538"/>
                 <w:gridCol w:w="4824"/>
               </w:tblGrid>
               <w:tr>
                 <w:trPr>
-                  <w:divId w:val="1585065776"/>
+                  <w:divId w:val="136383684"/>
                   <w:tblCellSpacing w:w="15" w:type="dxa"/>
                 </w:trPr>
                 <w:tc>
                   <w:tcPr>
-                    <w:tcW w:w="588" w:type="pct"/>
+                    <w:tcW w:w="471" w:type="pct"/>
                     <w:hideMark/>
                   </w:tcPr>
                   <w:p>
@@ -21487,12 +21543,12 @@
               </w:tr>
               <w:tr>
                 <w:trPr>
-                  <w:divId w:val="1585065776"/>
+                  <w:divId w:val="136383684"/>
                   <w:tblCellSpacing w:w="15" w:type="dxa"/>
                 </w:trPr>
                 <w:tc>
                   <w:tcPr>
-                    <w:tcW w:w="588" w:type="pct"/>
+                    <w:tcW w:w="471" w:type="pct"/>
                     <w:hideMark/>
                   </w:tcPr>
                   <w:p>
@@ -21533,12 +21589,12 @@
               </w:tr>
               <w:tr>
                 <w:trPr>
-                  <w:divId w:val="1585065776"/>
+                  <w:divId w:val="136383684"/>
                   <w:tblCellSpacing w:w="15" w:type="dxa"/>
                 </w:trPr>
                 <w:tc>
                   <w:tcPr>
-                    <w:tcW w:w="588" w:type="pct"/>
+                    <w:tcW w:w="471" w:type="pct"/>
                     <w:hideMark/>
                   </w:tcPr>
                   <w:p>
@@ -21579,12 +21635,12 @@
               </w:tr>
               <w:tr>
                 <w:trPr>
-                  <w:divId w:val="1585065776"/>
+                  <w:divId w:val="136383684"/>
                   <w:tblCellSpacing w:w="15" w:type="dxa"/>
                 </w:trPr>
                 <w:tc>
                   <w:tcPr>
-                    <w:tcW w:w="588" w:type="pct"/>
+                    <w:tcW w:w="471" w:type="pct"/>
                     <w:hideMark/>
                   </w:tcPr>
                   <w:p>
@@ -21625,12 +21681,12 @@
               </w:tr>
               <w:tr>
                 <w:trPr>
-                  <w:divId w:val="1585065776"/>
+                  <w:divId w:val="136383684"/>
                   <w:tblCellSpacing w:w="15" w:type="dxa"/>
                 </w:trPr>
                 <w:tc>
                   <w:tcPr>
-                    <w:tcW w:w="588" w:type="pct"/>
+                    <w:tcW w:w="471" w:type="pct"/>
                     <w:hideMark/>
                   </w:tcPr>
                   <w:p>
@@ -21685,12 +21741,12 @@
               </w:tr>
               <w:tr>
                 <w:trPr>
-                  <w:divId w:val="1585065776"/>
+                  <w:divId w:val="136383684"/>
                   <w:tblCellSpacing w:w="15" w:type="dxa"/>
                 </w:trPr>
                 <w:tc>
                   <w:tcPr>
-                    <w:tcW w:w="588" w:type="pct"/>
+                    <w:tcW w:w="471" w:type="pct"/>
                     <w:hideMark/>
                   </w:tcPr>
                   <w:p>
@@ -21731,12 +21787,12 @@
               </w:tr>
               <w:tr>
                 <w:trPr>
-                  <w:divId w:val="1585065776"/>
+                  <w:divId w:val="136383684"/>
                   <w:tblCellSpacing w:w="15" w:type="dxa"/>
                 </w:trPr>
                 <w:tc>
                   <w:tcPr>
-                    <w:tcW w:w="588" w:type="pct"/>
+                    <w:tcW w:w="471" w:type="pct"/>
                     <w:hideMark/>
                   </w:tcPr>
                   <w:p>
@@ -21777,12 +21833,12 @@
               </w:tr>
               <w:tr>
                 <w:trPr>
-                  <w:divId w:val="1585065776"/>
+                  <w:divId w:val="136383684"/>
                   <w:tblCellSpacing w:w="15" w:type="dxa"/>
                 </w:trPr>
                 <w:tc>
                   <w:tcPr>
-                    <w:tcW w:w="588" w:type="pct"/>
+                    <w:tcW w:w="471" w:type="pct"/>
                     <w:hideMark/>
                   </w:tcPr>
                   <w:p>
@@ -21816,7 +21872,13 @@
                       <w:rPr>
                         <w:noProof/>
                       </w:rPr>
-                      <w:t xml:space="preserve">J. Hipp, U. Guntzer and G. Nakhaeizadeh, "Algorithms for Association Rule Mining - A General Survey and Comparison," </w:t>
+                      <w:t xml:space="preserve">J. Hipp, U. Guntzer and G. Nakhaeizadeh, "Algorithms for Association Rule Mining - A General Survey and </w:t>
+                    </w:r>
+                    <w:r>
+                      <w:rPr>
+                        <w:noProof/>
+                      </w:rPr>
+                      <w:t xml:space="preserve">Comparison," </w:t>
                     </w:r>
                     <w:r>
                       <w:rPr>
@@ -21837,12 +21899,12 @@
               </w:tr>
               <w:tr>
                 <w:trPr>
-                  <w:divId w:val="1585065776"/>
+                  <w:divId w:val="136383684"/>
                   <w:tblCellSpacing w:w="15" w:type="dxa"/>
                 </w:trPr>
                 <w:tc>
                   <w:tcPr>
-                    <w:tcW w:w="588" w:type="pct"/>
+                    <w:tcW w:w="471" w:type="pct"/>
                     <w:hideMark/>
                   </w:tcPr>
                   <w:p>
@@ -21883,12 +21945,12 @@
               </w:tr>
               <w:tr>
                 <w:trPr>
-                  <w:divId w:val="1585065776"/>
+                  <w:divId w:val="136383684"/>
                   <w:tblCellSpacing w:w="15" w:type="dxa"/>
                 </w:trPr>
                 <w:tc>
                   <w:tcPr>
-                    <w:tcW w:w="588" w:type="pct"/>
+                    <w:tcW w:w="471" w:type="pct"/>
                     <w:hideMark/>
                   </w:tcPr>
                   <w:p>
@@ -21943,12 +22005,12 @@
               </w:tr>
               <w:tr>
                 <w:trPr>
-                  <w:divId w:val="1585065776"/>
+                  <w:divId w:val="136383684"/>
                   <w:tblCellSpacing w:w="15" w:type="dxa"/>
                 </w:trPr>
                 <w:tc>
                   <w:tcPr>
-                    <w:tcW w:w="588" w:type="pct"/>
+                    <w:tcW w:w="471" w:type="pct"/>
                     <w:hideMark/>
                   </w:tcPr>
                   <w:p>
@@ -22003,12 +22065,12 @@
               </w:tr>
               <w:tr>
                 <w:trPr>
-                  <w:divId w:val="1585065776"/>
+                  <w:divId w:val="136383684"/>
                   <w:tblCellSpacing w:w="15" w:type="dxa"/>
                 </w:trPr>
                 <w:tc>
                   <w:tcPr>
-                    <w:tcW w:w="588" w:type="pct"/>
+                    <w:tcW w:w="471" w:type="pct"/>
                     <w:hideMark/>
                   </w:tcPr>
                   <w:p>
@@ -22042,19 +22104,33 @@
                       <w:rPr>
                         <w:noProof/>
                       </w:rPr>
-                      <w:t>T. Therneau, B. Atkinson and B. Ripley, "Package 'rpart': Recursive Partitioning and Regression Trees," 21 October 2022. [Online]. Available: https://cran.r-project.org/web/packages/rpart/rpart.pdf; https://github.com/bethatkinson/rpart. [Accessed 2022].</w:t>
+                      <w:t xml:space="preserve">T. Fawcett, "An introduction to ROC analysis," </w:t>
+                    </w:r>
+                    <w:r>
+                      <w:rPr>
+                        <w:i/>
+                        <w:iCs/>
+                        <w:noProof/>
+                      </w:rPr>
+                      <w:t xml:space="preserve">Pattern Recognition Letters, </w:t>
+                    </w:r>
+                    <w:r>
+                      <w:rPr>
+                        <w:noProof/>
+                      </w:rPr>
+                      <w:t xml:space="preserve">vol. 27, pp. 861-874, 2006. </w:t>
                     </w:r>
                   </w:p>
                 </w:tc>
               </w:tr>
               <w:tr>
                 <w:trPr>
-                  <w:divId w:val="1585065776"/>
+                  <w:divId w:val="136383684"/>
                   <w:tblCellSpacing w:w="15" w:type="dxa"/>
                 </w:trPr>
                 <w:tc>
                   <w:tcPr>
-                    <w:tcW w:w="588" w:type="pct"/>
+                    <w:tcW w:w="471" w:type="pct"/>
                     <w:hideMark/>
                   </w:tcPr>
                   <w:p>
@@ -22088,19 +22164,19 @@
                       <w:rPr>
                         <w:noProof/>
                       </w:rPr>
-                      <w:t>M. Kuhn, "The caret Package," 27 March 2019. [Online]. Available: https://topepo.github.io/caret/. [Accessed 2022].</w:t>
+                      <w:t>T. Therneau, B. Atkinson and B. Ripley, "Package 'rpart': Recursive Partitioning and Regression Trees," 21 October 2022. [Online]. Available: https://cran.r-project.org/web/packages/rpart/rpart.pdf; https://github.com/bethatkinson/rpart. [Accessed 2022].</w:t>
                     </w:r>
                   </w:p>
                 </w:tc>
               </w:tr>
               <w:tr>
                 <w:trPr>
-                  <w:divId w:val="1585065776"/>
+                  <w:divId w:val="136383684"/>
                   <w:tblCellSpacing w:w="15" w:type="dxa"/>
                 </w:trPr>
                 <w:tc>
                   <w:tcPr>
-                    <w:tcW w:w="588" w:type="pct"/>
+                    <w:tcW w:w="471" w:type="pct"/>
                     <w:hideMark/>
                   </w:tcPr>
                   <w:p>
@@ -22134,19 +22210,19 @@
                       <w:rPr>
                         <w:noProof/>
                       </w:rPr>
-                      <w:t>A. Cutler, L. Breiman, A. Liaw and M. Wiener, "Package 'randomForest': Breiman and Cutler's Random Forest for Classification and Regression," 14 October 2022. [Online]. Available: https://cran.r-project.org/web/packages/randomForest/randomForest.pdf. [Accessed 2022].</w:t>
+                      <w:t>M. Kuhn, "The caret Package," 27 March 2019. [Online]. Available: https://topepo.github.io/caret/. [Accessed 2022].</w:t>
                     </w:r>
                   </w:p>
                 </w:tc>
               </w:tr>
               <w:tr>
                 <w:trPr>
-                  <w:divId w:val="1585065776"/>
+                  <w:divId w:val="136383684"/>
                   <w:tblCellSpacing w:w="15" w:type="dxa"/>
                 </w:trPr>
                 <w:tc>
                   <w:tcPr>
-                    <w:tcW w:w="588" w:type="pct"/>
+                    <w:tcW w:w="471" w:type="pct"/>
                     <w:hideMark/>
                   </w:tcPr>
                   <w:p>
@@ -22161,6 +22237,52 @@
                         <w:noProof/>
                       </w:rPr>
                       <w:t xml:space="preserve">[15] </w:t>
+                    </w:r>
+                  </w:p>
+                </w:tc>
+                <w:tc>
+                  <w:tcPr>
+                    <w:tcW w:w="0" w:type="auto"/>
+                    <w:hideMark/>
+                  </w:tcPr>
+                  <w:p>
+                    <w:pPr>
+                      <w:pStyle w:val="Bibliography"/>
+                      <w:rPr>
+                        <w:noProof/>
+                      </w:rPr>
+                    </w:pPr>
+                    <w:r>
+                      <w:rPr>
+                        <w:noProof/>
+                      </w:rPr>
+                      <w:t>A. Cutler, L. Breiman, A. Liaw and M. Wiener, "Package 'randomForest': Breiman and Cutler's Random Forest for Classification and Regression," 14 October 2022. [Online]. Available: https://cran.r-project.org/web/packages/randomForest/randomForest.pdf. [Accessed 2022].</w:t>
+                    </w:r>
+                  </w:p>
+                </w:tc>
+              </w:tr>
+              <w:tr>
+                <w:trPr>
+                  <w:divId w:val="136383684"/>
+                  <w:tblCellSpacing w:w="15" w:type="dxa"/>
+                </w:trPr>
+                <w:tc>
+                  <w:tcPr>
+                    <w:tcW w:w="471" w:type="pct"/>
+                    <w:hideMark/>
+                  </w:tcPr>
+                  <w:p>
+                    <w:pPr>
+                      <w:pStyle w:val="Bibliography"/>
+                      <w:rPr>
+                        <w:noProof/>
+                      </w:rPr>
+                    </w:pPr>
+                    <w:r>
+                      <w:rPr>
+                        <w:noProof/>
+                      </w:rPr>
+                      <w:t xml:space="preserve">[16] </w:t>
                     </w:r>
                   </w:p>
                 </w:tc>
@@ -22201,12 +22323,12 @@
               </w:tr>
               <w:tr>
                 <w:trPr>
-                  <w:divId w:val="1585065776"/>
+                  <w:divId w:val="136383684"/>
                   <w:tblCellSpacing w:w="15" w:type="dxa"/>
                 </w:trPr>
                 <w:tc>
                   <w:tcPr>
-                    <w:tcW w:w="588" w:type="pct"/>
+                    <w:tcW w:w="471" w:type="pct"/>
                     <w:hideMark/>
                   </w:tcPr>
                   <w:p>
@@ -22220,7 +22342,7 @@
                       <w:rPr>
                         <w:noProof/>
                       </w:rPr>
-                      <w:t xml:space="preserve">[16] </w:t>
+                      <w:t xml:space="preserve">[17] </w:t>
                     </w:r>
                   </w:p>
                 </w:tc>
@@ -22262,7 +22384,7 @@
             </w:tbl>
             <w:p>
               <w:pPr>
-                <w:divId w:val="1585065776"/>
+                <w:divId w:val="136383684"/>
                 <w:rPr>
                   <w:rFonts w:eastAsia="Times New Roman"/>
                   <w:noProof/>
@@ -23060,8 +23182,8 @@
 
 <file path=word/commentsExtended.xml><?xml version="1.0" encoding="utf-8"?>
 <w15:commentsEx xmlns:wpc="http://schemas.microsoft.com/office/word/2010/wordprocessingCanvas" xmlns:cx="http://schemas.microsoft.com/office/drawing/2014/chartex" xmlns:cx1="http://schemas.microsoft.com/office/drawing/2015/9/8/chartex" xmlns:cx2="http://schemas.microsoft.com/office/drawing/2015/10/21/chartex" xmlns:cx3="http://schemas.microsoft.com/office/drawing/2016/5/9/chartex" xmlns:cx4="http://schemas.microsoft.com/office/drawing/2016/5/10/chartex" xmlns:cx5="http://schemas.microsoft.com/office/drawing/2016/5/11/chartex" xmlns:cx6="http://schemas.microsoft.com/office/drawing/2016/5/12/chartex" xmlns:cx7="http://schemas.microsoft.com/office/drawing/2016/5/13/chartex" xmlns:cx8="http://schemas.microsoft.com/office/drawing/2016/5/14/chartex" xmlns:mc="http://schemas.openxmlformats.org/markup-compatibility/2006" xmlns:aink="http://schemas.microsoft.com/office/drawing/2016/ink" xmlns:am3d="http://schemas.microsoft.com/office/drawing/2017/model3d" xmlns:o="urn:schemas-microsoft-com:office:office" xmlns:oel="http://schemas.microsoft.com/office/2019/extlst" xmlns:r="http://schemas.openxmlformats.org/officeDocument/2006/relationships" xmlns:m="http://schemas.openxmlformats.org/officeDocument/2006/math" xmlns:v="urn:schemas-microsoft-com:vml" xmlns:wp14="http://schemas.microsoft.com/office/word/2010/wordprocessingDrawing" xmlns:wp="http://schemas.openxmlformats.org/drawingml/2006/wordprocessingDrawing" xmlns:w10="urn:schemas-microsoft-com:office:word" xmlns:w="http://schemas.openxmlformats.org/wordprocessingml/2006/main" xmlns:w14="http://schemas.microsoft.com/office/word/2010/wordml" xmlns:w15="http://schemas.microsoft.com/office/word/2012/wordml" xmlns:w16cex="http://schemas.microsoft.com/office/word/2018/wordml/cex" xmlns:w16cid="http://schemas.microsoft.com/office/word/2016/wordml/cid" xmlns:w16="http://schemas.microsoft.com/office/word/2018/wordml" xmlns:w16sdtdh="http://schemas.microsoft.com/office/word/2020/wordml/sdtdatahash" xmlns:w16se="http://schemas.microsoft.com/office/word/2015/wordml/symex" xmlns:wpg="http://schemas.microsoft.com/office/word/2010/wordprocessingGroup" xmlns:wpi="http://schemas.microsoft.com/office/word/2010/wordprocessingInk" xmlns:wne="http://schemas.microsoft.com/office/word/2006/wordml" xmlns:wps="http://schemas.microsoft.com/office/word/2010/wordprocessingShape" mc:Ignorable="w14 w15 w16se w16cid w16 w16cex w16sdtdh wp14">
-  <w15:commentEx w15:paraId="253AE265" w15:done="0"/>
-  <w15:commentEx w15:paraId="2E348395" w15:paraIdParent="253AE265" w15:done="0"/>
+  <w15:commentEx w15:paraId="253AE265" w15:done="1"/>
+  <w15:commentEx w15:paraId="2E348395" w15:paraIdParent="253AE265" w15:done="1"/>
   <w15:commentEx w15:paraId="13F9D902" w15:done="1"/>
   <w15:commentEx w15:paraId="44EC86DC" w15:done="1"/>
   <w15:commentEx w15:paraId="087C1D08" w15:done="0"/>
@@ -23070,12 +23192,12 @@
   <w15:commentEx w15:paraId="01A9F34F" w15:done="1"/>
   <w15:commentEx w15:paraId="0C785CE5" w15:done="1"/>
   <w15:commentEx w15:paraId="1F2137CC" w15:paraIdParent="0C785CE5" w15:done="1"/>
-  <w15:commentEx w15:paraId="36B6DB86" w15:done="0"/>
-  <w15:commentEx w15:paraId="70EE4D2D" w15:paraIdParent="36B6DB86" w15:done="0"/>
-  <w15:commentEx w15:paraId="0696DEA1" w15:done="0"/>
+  <w15:commentEx w15:paraId="36B6DB86" w15:done="1"/>
+  <w15:commentEx w15:paraId="70EE4D2D" w15:paraIdParent="36B6DB86" w15:done="1"/>
+  <w15:commentEx w15:paraId="0696DEA1" w15:done="1"/>
   <w15:commentEx w15:paraId="13F7A7F8" w15:done="1"/>
-  <w15:commentEx w15:paraId="6D54755F" w15:done="0"/>
-  <w15:commentEx w15:paraId="6D40FD46" w15:paraIdParent="6D54755F" w15:done="0"/>
+  <w15:commentEx w15:paraId="6D54755F" w15:done="1"/>
+  <w15:commentEx w15:paraId="6D40FD46" w15:paraIdParent="6D54755F" w15:done="1"/>
   <w15:commentEx w15:paraId="03EF612F" w15:done="1"/>
   <w15:commentEx w15:paraId="4B28DA77" w15:done="1"/>
   <w15:commentEx w15:paraId="3F464EB0" w15:paraIdParent="4B28DA77" w15:done="1"/>
@@ -23085,8 +23207,8 @@
   <w15:commentEx w15:paraId="2137C129" w15:paraIdParent="07AE2320" w15:done="1"/>
   <w15:commentEx w15:paraId="5A4ADBD4" w15:done="1"/>
   <w15:commentEx w15:paraId="2178BF35" w15:paraIdParent="5A4ADBD4" w15:done="1"/>
-  <w15:commentEx w15:paraId="49EF5C49" w15:done="0"/>
-  <w15:commentEx w15:paraId="36A35260" w15:paraIdParent="49EF5C49" w15:done="0"/>
+  <w15:commentEx w15:paraId="49EF5C49" w15:done="1"/>
+  <w15:commentEx w15:paraId="36A35260" w15:paraIdParent="49EF5C49" w15:done="1"/>
   <w15:commentEx w15:paraId="40C99A6F" w15:done="1"/>
   <w15:commentEx w15:paraId="6204840D" w15:paraIdParent="40C99A6F" w15:done="1"/>
 </w15:commentsEx>
@@ -23398,8 +23520,8 @@
       <w:pPr>
         <w:pStyle w:val="FootnoteText"/>
         <w:rPr>
-          <w:sz w:val="12"/>
-          <w:szCs w:val="12"/>
+          <w:sz w:val="16"/>
+          <w:szCs w:val="16"/>
           <w:lang w:val="en-CA"/>
         </w:rPr>
       </w:pPr>
@@ -23414,44 +23536,15 @@
       </w:r>
       <w:r>
         <w:rPr>
-          <w:sz w:val="12"/>
-          <w:szCs w:val="12"/>
+          <w:sz w:val="16"/>
+          <w:szCs w:val="16"/>
           <w:lang w:val="en-CA"/>
         </w:rPr>
-        <w:t>Where AUC is the area under the curve.</w:t>
+        <w:t>The required amount of time symptoms persist after initial Covid-19 diagnosis is debated among health organizations.</w:t>
       </w:r>
     </w:p>
   </w:footnote>
   <w:footnote w:id="4">
-    <w:p>
-      <w:pPr>
-        <w:pStyle w:val="FootnoteText"/>
-        <w:rPr>
-          <w:sz w:val="16"/>
-          <w:szCs w:val="16"/>
-          <w:lang w:val="en-CA"/>
-        </w:rPr>
-      </w:pPr>
-      <w:r>
-        <w:rPr>
-          <w:rStyle w:val="FootnoteReference"/>
-        </w:rPr>
-        <w:footnoteRef/>
-      </w:r>
-      <w:r>
-        <w:t xml:space="preserve"> </w:t>
-      </w:r>
-      <w:r>
-        <w:rPr>
-          <w:sz w:val="16"/>
-          <w:szCs w:val="16"/>
-          <w:lang w:val="en-CA"/>
-        </w:rPr>
-        <w:t>The required amount of time symptoms persist after initial Covid-19 diagnosis is debated among health organizations.</w:t>
-      </w:r>
-    </w:p>
-  </w:footnote>
-  <w:footnote w:id="5">
     <w:p>
       <w:pPr>
         <w:pStyle w:val="FootnoteText"/>
@@ -28922,7 +29015,7 @@
     <b:Day>21</b:Day>
     <b:YearAccessed>2022</b:YearAccessed>
     <b:URL>https://cran.r-project.org/web/packages/rpart/rpart.pdf; https://github.com/bethatkinson/rpart</b:URL>
-    <b:RefOrder>12</b:RefOrder>
+    <b:RefOrder>13</b:RefOrder>
   </b:Source>
   <b:Source>
     <b:Tag>Kuh19</b:Tag>
@@ -28944,7 +29037,7 @@
     <b:Day>27</b:Day>
     <b:YearAccessed>2022</b:YearAccessed>
     <b:URL>https://topepo.github.io/caret/</b:URL>
-    <b:RefOrder>13</b:RefOrder>
+    <b:RefOrder>14</b:RefOrder>
   </b:Source>
   <b:Source>
     <b:Tag>Cut22</b:Tag>
@@ -28978,7 +29071,7 @@
     <b:Day>14</b:Day>
     <b:YearAccessed>2022</b:YearAccessed>
     <b:URL>https://cran.r-project.org/web/packages/randomForest/randomForest.pdf</b:URL>
-    <b:RefOrder>14</b:RefOrder>
+    <b:RefOrder>15</b:RefOrder>
   </b:Source>
   <b:Source>
     <b:Tag>Goy17</b:Tag>
@@ -29004,7 +29097,7 @@
     <b:JournalName>International Journal of Advanced Research in Computer Science</b:JournalName>
     <b:Volume>8</b:Volume>
     <b:Issue>7</b:Issue>
-    <b:RefOrder>15</b:RefOrder>
+    <b:RefOrder>16</b:RefOrder>
   </b:Source>
   <b:Source>
     <b:Tag>Cui20</b:Tag>
@@ -29026,13 +29119,34 @@
       </b:Author>
     </b:Author>
     <b:City>China</b:City>
-    <b:RefOrder>16</b:RefOrder>
+    <b:RefOrder>17</b:RefOrder>
+  </b:Source>
+  <b:Source>
+    <b:Tag>Faw06</b:Tag>
+    <b:SourceType>JournalArticle</b:SourceType>
+    <b:Guid>{E5B8E6E9-62CB-4D2A-AD78-DA76F78FB16F}</b:Guid>
+    <b:Author>
+      <b:Author>
+        <b:NameList>
+          <b:Person>
+            <b:Last>Fawcett</b:Last>
+            <b:First>Tom</b:First>
+          </b:Person>
+        </b:NameList>
+      </b:Author>
+    </b:Author>
+    <b:Title>An introduction to ROC analysis</b:Title>
+    <b:JournalName>Pattern Recognition Letters</b:JournalName>
+    <b:Year>2006</b:Year>
+    <b:Pages>861-874</b:Pages>
+    <b:Volume>27</b:Volume>
+    <b:RefOrder>12</b:RefOrder>
   </b:Source>
 </b:Sources>
 </file>
 
 <file path=customXml/itemProps1.xml><?xml version="1.0" encoding="utf-8"?>
-<ds:datastoreItem xmlns:ds="http://schemas.openxmlformats.org/officeDocument/2006/customXml" ds:itemID="{6396C2AC-2576-40DB-AD82-44DF94AE8DA0}">
+<ds:datastoreItem xmlns:ds="http://schemas.openxmlformats.org/officeDocument/2006/customXml" ds:itemID="{E3916610-C364-40DC-A75E-605BF5298949}">
   <ds:schemaRefs>
     <ds:schemaRef ds:uri="http://schemas.openxmlformats.org/officeDocument/2006/bibliography"/>
   </ds:schemaRefs>

</xml_diff>